<commit_message>
added in pics from gaussian filter and median filter simulations
</commit_message>
<xml_diff>
--- a/Report/EE4902 Part 2 Assignment 2.docx
+++ b/Report/EE4902 Part 2 Assignment 2.docx
@@ -1,6 +1,6 @@
 
 <file path=word/document.xml><?xml version="1.0" encoding="utf-8"?>
-<w:document xmlns:wpc="http://schemas.microsoft.com/office/word/2010/wordprocessingCanvas" xmlns:mo="http://schemas.microsoft.com/office/mac/office/2008/main" xmlns:mc="http://schemas.openxmlformats.org/markup-compatibility/2006" xmlns:mv="urn:schemas-microsoft-com:mac:vml" xmlns:o="urn:schemas-microsoft-com:office:office" xmlns:r="http://schemas.openxmlformats.org/officeDocument/2006/relationships" xmlns:m="http://schemas.openxmlformats.org/officeDocument/2006/math" xmlns:v="urn:schemas-microsoft-com:vml" xmlns:wp14="http://schemas.microsoft.com/office/word/2010/wordprocessingDrawing" xmlns:wp="http://schemas.openxmlformats.org/drawingml/2006/wordprocessingDrawing" xmlns:w10="urn:schemas-microsoft-com:office:word" xmlns:w="http://schemas.openxmlformats.org/wordprocessingml/2006/main" xmlns:w14="http://schemas.microsoft.com/office/word/2010/wordml" xmlns:w15="http://schemas.microsoft.com/office/word/2012/wordml" xmlns:wpg="http://schemas.microsoft.com/office/word/2010/wordprocessingGroup" xmlns:wpi="http://schemas.microsoft.com/office/word/2010/wordprocessingInk" xmlns:wne="http://schemas.microsoft.com/office/word/2006/wordml" xmlns:wps="http://schemas.microsoft.com/office/word/2010/wordprocessingShape" mc:Ignorable="w14 w15 wp14">
+<w:document xmlns:ve="http://schemas.openxmlformats.org/markup-compatibility/2006" xmlns:o="urn:schemas-microsoft-com:office:office" xmlns:r="http://schemas.openxmlformats.org/officeDocument/2006/relationships" xmlns:m="http://schemas.openxmlformats.org/officeDocument/2006/math" xmlns:v="urn:schemas-microsoft-com:vml" xmlns:wp="http://schemas.openxmlformats.org/drawingml/2006/wordprocessingDrawing" xmlns:w10="urn:schemas-microsoft-com:office:word" xmlns:w="http://schemas.openxmlformats.org/wordprocessingml/2006/main" xmlns:wne="http://schemas.microsoft.com/office/word/2006/wordml">
   <w:body>
     <w:p>
       <w:pPr>
@@ -29,15 +29,7 @@
     <w:p/>
     <w:p>
       <w:r>
-        <w:t xml:space="preserve">Name: Lim </w:t>
-      </w:r>
-      <w:proofErr w:type="spellStart"/>
-      <w:r>
-        <w:t>Jia</w:t>
-      </w:r>
-      <w:proofErr w:type="spellEnd"/>
-      <w:r>
-        <w:t xml:space="preserve"> Song John</w:t>
+        <w:t>Name: Lim Jia Song John</w:t>
       </w:r>
     </w:p>
     <w:p>
@@ -622,9 +614,11 @@
       <w:r>
         <w:rPr>
           <w:rStyle w:val="apple-converted-space"/>
+          <w:noProof/>
+          <w:lang w:eastAsia="en-US"/>
         </w:rPr>
         <w:drawing>
-          <wp:inline distT="0" distB="0" distL="0" distR="0" wp14:anchorId="66DFAB12" wp14:editId="26AE9728">
+          <wp:inline distT="0" distB="0" distL="0" distR="0">
             <wp:extent cx="5727700" cy="2275367"/>
             <wp:effectExtent l="0" t="0" r="0" b="10795"/>
             <wp:docPr id="1" name="Picture 1"/>
@@ -639,7 +633,7 @@
                     <pic:cNvPicPr/>
                   </pic:nvPicPr>
                   <pic:blipFill rotWithShape="1">
-                    <a:blip r:embed="rId5"/>
+                    <a:blip r:embed="rId5" cstate="print"/>
                     <a:srcRect l="1114" t="39814" r="-1114" b="1017"/>
                     <a:stretch/>
                   </pic:blipFill>
@@ -656,7 +650,7 @@
                     </a:ln>
                     <a:extLst>
                       <a:ext uri="{53640926-AAD7-44D8-BBD7-CCE9431645EC}">
-                        <a14:shadowObscured xmlns:a14="http://schemas.microsoft.com/office/drawing/2010/main"/>
+                        <a14:shadowObscured xmlns:a14="http://schemas.microsoft.com/office/drawing/2010/main" xmlns:wps="http://schemas.microsoft.com/office/word/2010/wordprocessingShape" xmlns:wpi="http://schemas.microsoft.com/office/word/2010/wordprocessingInk" xmlns:wpg="http://schemas.microsoft.com/office/word/2010/wordprocessingGroup" xmlns:w15="http://schemas.microsoft.com/office/word/2012/wordml" xmlns:w14="http://schemas.microsoft.com/office/word/2010/wordml" xmlns:w="http://schemas.openxmlformats.org/wordprocessingml/2006/main" xmlns:w10="urn:schemas-microsoft-com:office:word" xmlns:wp14="http://schemas.microsoft.com/office/word/2010/wordprocessingDrawing" xmlns:v="urn:schemas-microsoft-com:vml" xmlns:o="urn:schemas-microsoft-com:office:office" xmlns:mv="urn:schemas-microsoft-com:mac:vml" xmlns:mc="http://schemas.openxmlformats.org/markup-compatibility/2006" xmlns:mo="http://schemas.microsoft.com/office/mac/office/2008/main" xmlns:wpc="http://schemas.microsoft.com/office/word/2010/wordprocessingCanvas" xmlns=""/>
                       </a:ext>
                     </a:extLst>
                   </pic:spPr>
@@ -691,35 +685,18 @@
       <w:tblPr>
         <w:tblStyle w:val="TableGrid"/>
         <w:tblW w:w="0" w:type="auto"/>
-        <w:tblLook w:val="04A0" w:firstRow="1" w:lastRow="0" w:firstColumn="1" w:lastColumn="0" w:noHBand="0" w:noVBand="1"/>
+        <w:tblLook w:val="04A0"/>
       </w:tblPr>
       <w:tblGrid>
-        <w:gridCol w:w="2189"/>
-        <w:gridCol w:w="3335"/>
-        <w:gridCol w:w="3486"/>
+        <w:gridCol w:w="2825"/>
+        <w:gridCol w:w="3345"/>
+        <w:gridCol w:w="3066"/>
       </w:tblGrid>
       <w:tr>
         <w:tc>
           <w:tcPr>
-            <w:tcW w:w="2189" w:type="dxa"/>
-          </w:tcPr>
-          <w:p>
-            <w:pPr>
-              <w:rPr>
-                <w:rStyle w:val="apple-converted-space"/>
-              </w:rPr>
-            </w:pPr>
-            <w:r>
-              <w:rPr>
-                <w:rStyle w:val="apple-converted-space"/>
-              </w:rPr>
-              <w:t>Contrast Stretching</w:t>
-            </w:r>
-          </w:p>
-        </w:tc>
-        <w:tc>
-          <w:tcPr>
-            <w:tcW w:w="3335" w:type="dxa"/>
+            <w:tcW w:w="2825" w:type="dxa"/>
+            <w:shd w:val="clear" w:color="auto" w:fill="E7E6E6" w:themeFill="background2"/>
           </w:tcPr>
           <w:p>
             <w:pPr>
@@ -737,7 +714,8 @@
         </w:tc>
         <w:tc>
           <w:tcPr>
-            <w:tcW w:w="3486" w:type="dxa"/>
+            <w:tcW w:w="3345" w:type="dxa"/>
+            <w:shd w:val="clear" w:color="auto" w:fill="E7E6E6" w:themeFill="background2"/>
           </w:tcPr>
           <w:p>
             <w:pPr>
@@ -750,6 +728,273 @@
                 <w:rStyle w:val="apple-converted-space"/>
               </w:rPr>
               <w:t>After Gaussian Smoothing</w:t>
+            </w:r>
+          </w:p>
+          <w:p>
+            <w:pPr>
+              <w:rPr>
+                <w:rStyle w:val="apple-converted-space"/>
+              </w:rPr>
+            </w:pPr>
+            <w:r>
+              <w:rPr>
+                <w:rStyle w:val="apple-converted-space"/>
+              </w:rPr>
+              <w:t xml:space="preserve"> </w:t>
+            </w:r>
+            <m:oMath>
+              <m:r>
+                <w:rPr>
+                  <w:rStyle w:val="apple-converted-space"/>
+                  <w:rFonts w:ascii="Cambria Math" w:hAnsi="Cambria Math"/>
+                </w:rPr>
+                <m:t>N=5,  σ=2</m:t>
+              </m:r>
+            </m:oMath>
+          </w:p>
+        </w:tc>
+        <w:tc>
+          <w:tcPr>
+            <w:tcW w:w="3066" w:type="dxa"/>
+            <w:shd w:val="clear" w:color="auto" w:fill="E7E6E6" w:themeFill="background2"/>
+          </w:tcPr>
+          <w:p>
+            <w:pPr>
+              <w:rPr>
+                <w:rStyle w:val="apple-converted-space"/>
+              </w:rPr>
+            </w:pPr>
+            <w:r>
+              <w:rPr>
+                <w:rStyle w:val="apple-converted-space"/>
+              </w:rPr>
+              <w:t>After Gaussian Smoothing</w:t>
+            </w:r>
+          </w:p>
+          <w:p>
+            <w:pPr>
+              <w:rPr>
+                <w:rStyle w:val="apple-converted-space"/>
+              </w:rPr>
+            </w:pPr>
+            <w:r>
+              <w:rPr>
+                <w:rStyle w:val="apple-converted-space"/>
+              </w:rPr>
+              <w:t xml:space="preserve"> </w:t>
+            </w:r>
+            <m:oMath>
+              <m:r>
+                <w:rPr>
+                  <w:rStyle w:val="apple-converted-space"/>
+                  <w:rFonts w:ascii="Cambria Math" w:hAnsi="Cambria Math"/>
+                </w:rPr>
+                <m:t>N=15,  σ=10</m:t>
+              </m:r>
+            </m:oMath>
+          </w:p>
+        </w:tc>
+      </w:tr>
+      <w:tr>
+        <w:tc>
+          <w:tcPr>
+            <w:tcW w:w="2825" w:type="dxa"/>
+          </w:tcPr>
+          <w:p>
+            <w:pPr>
+              <w:rPr>
+                <w:rStyle w:val="apple-converted-space"/>
+              </w:rPr>
+            </w:pPr>
+            <w:r>
+              <w:rPr>
+                <w:rStyle w:val="apple-converted-space"/>
+              </w:rPr>
+              <w:drawing>
+                <wp:inline distT="0" distB="0" distL="0" distR="0">
+                  <wp:extent cx="1618919" cy="1328595"/>
+                  <wp:effectExtent l="19050" t="0" r="331" b="0"/>
+                  <wp:docPr id="16" name="Picture 7"/>
+                  <wp:cNvGraphicFramePr>
+                    <a:graphicFrameLocks xmlns:a="http://schemas.openxmlformats.org/drawingml/2006/main" noChangeAspect="1"/>
+                  </wp:cNvGraphicFramePr>
+                  <a:graphic xmlns:a="http://schemas.openxmlformats.org/drawingml/2006/main">
+                    <a:graphicData uri="http://schemas.openxmlformats.org/drawingml/2006/picture">
+                      <pic:pic xmlns:pic="http://schemas.openxmlformats.org/drawingml/2006/picture">
+                        <pic:nvPicPr>
+                          <pic:cNvPr id="0" name="Picture 7"/>
+                          <pic:cNvPicPr>
+                            <a:picLocks noChangeAspect="1" noChangeArrowheads="1"/>
+                          </pic:cNvPicPr>
+                        </pic:nvPicPr>
+                        <pic:blipFill>
+                          <a:blip r:embed="rId6" cstate="print"/>
+                          <a:srcRect l="1887" t="21356" r="62650" b="7435"/>
+                          <a:stretch>
+                            <a:fillRect/>
+                          </a:stretch>
+                        </pic:blipFill>
+                        <pic:spPr bwMode="auto">
+                          <a:xfrm>
+                            <a:off x="0" y="0"/>
+                            <a:ext cx="1619576" cy="1329134"/>
+                          </a:xfrm>
+                          <a:prstGeom prst="rect">
+                            <a:avLst/>
+                          </a:prstGeom>
+                          <a:noFill/>
+                          <a:ln w="9525">
+                            <a:noFill/>
+                            <a:miter lim="800000"/>
+                            <a:headEnd/>
+                            <a:tailEnd/>
+                          </a:ln>
+                        </pic:spPr>
+                      </pic:pic>
+                    </a:graphicData>
+                  </a:graphic>
+                </wp:inline>
+              </w:drawing>
+            </w:r>
+          </w:p>
+          <w:p>
+            <w:pPr>
+              <w:rPr>
+                <w:rStyle w:val="apple-converted-space"/>
+              </w:rPr>
+            </w:pPr>
+            <w:r>
+              <w:rPr>
+                <w:rStyle w:val="apple-converted-space"/>
+              </w:rPr>
+              <w:t>Original Image</w:t>
+            </w:r>
+          </w:p>
+        </w:tc>
+        <w:tc>
+          <w:tcPr>
+            <w:tcW w:w="3345" w:type="dxa"/>
+          </w:tcPr>
+          <w:p>
+            <w:pPr>
+              <w:rPr>
+                <w:rStyle w:val="apple-converted-space"/>
+              </w:rPr>
+            </w:pPr>
+            <w:r>
+              <w:rPr>
+                <w:noProof/>
+                <w:lang w:eastAsia="en-US"/>
+              </w:rPr>
+              <w:drawing>
+                <wp:inline distT="0" distB="0" distL="0" distR="0">
+                  <wp:extent cx="1588781" cy="1280160"/>
+                  <wp:effectExtent l="19050" t="0" r="0" b="0"/>
+                  <wp:docPr id="17" name="Picture 1"/>
+                  <wp:cNvGraphicFramePr>
+                    <a:graphicFrameLocks xmlns:a="http://schemas.openxmlformats.org/drawingml/2006/main" noChangeAspect="1"/>
+                  </wp:cNvGraphicFramePr>
+                  <a:graphic xmlns:a="http://schemas.openxmlformats.org/drawingml/2006/main">
+                    <a:graphicData uri="http://schemas.openxmlformats.org/drawingml/2006/picture">
+                      <pic:pic xmlns:pic="http://schemas.openxmlformats.org/drawingml/2006/picture">
+                        <pic:nvPicPr>
+                          <pic:cNvPr id="0" name="Picture 1"/>
+                          <pic:cNvPicPr>
+                            <a:picLocks noChangeAspect="1" noChangeArrowheads="1"/>
+                          </pic:cNvPicPr>
+                        </pic:nvPicPr>
+                        <pic:blipFill>
+                          <a:blip r:embed="rId7" cstate="print"/>
+                          <a:srcRect/>
+                          <a:stretch>
+                            <a:fillRect/>
+                          </a:stretch>
+                        </pic:blipFill>
+                        <pic:spPr bwMode="auto">
+                          <a:xfrm>
+                            <a:off x="0" y="0"/>
+                            <a:ext cx="1590001" cy="1281143"/>
+                          </a:xfrm>
+                          <a:prstGeom prst="rect">
+                            <a:avLst/>
+                          </a:prstGeom>
+                          <a:noFill/>
+                          <a:ln w="9525">
+                            <a:noFill/>
+                            <a:miter lim="800000"/>
+                            <a:headEnd/>
+                            <a:tailEnd/>
+                          </a:ln>
+                        </pic:spPr>
+                      </pic:pic>
+                    </a:graphicData>
+                  </a:graphic>
+                </wp:inline>
+              </w:drawing>
+            </w:r>
+          </w:p>
+        </w:tc>
+        <w:tc>
+          <w:tcPr>
+            <w:tcW w:w="3066" w:type="dxa"/>
+          </w:tcPr>
+          <w:p>
+            <w:pPr>
+              <w:rPr>
+                <w:noProof/>
+                <w:lang w:eastAsia="en-US"/>
+              </w:rPr>
+            </w:pPr>
+            <w:r>
+              <w:rPr>
+                <w:noProof/>
+                <w:lang w:eastAsia="en-US"/>
+              </w:rPr>
+              <w:drawing>
+                <wp:inline distT="0" distB="0" distL="0" distR="0">
+                  <wp:extent cx="1730237" cy="1419264"/>
+                  <wp:effectExtent l="19050" t="0" r="3313" b="0"/>
+                  <wp:docPr id="24" name="Picture 22"/>
+                  <wp:cNvGraphicFramePr>
+                    <a:graphicFrameLocks xmlns:a="http://schemas.openxmlformats.org/drawingml/2006/main" noChangeAspect="1"/>
+                  </wp:cNvGraphicFramePr>
+                  <a:graphic xmlns:a="http://schemas.openxmlformats.org/drawingml/2006/main">
+                    <a:graphicData uri="http://schemas.openxmlformats.org/drawingml/2006/picture">
+                      <pic:pic xmlns:pic="http://schemas.openxmlformats.org/drawingml/2006/picture">
+                        <pic:nvPicPr>
+                          <pic:cNvPr id="0" name="Picture 22"/>
+                          <pic:cNvPicPr>
+                            <a:picLocks noChangeAspect="1" noChangeArrowheads="1"/>
+                          </pic:cNvPicPr>
+                        </pic:nvPicPr>
+                        <pic:blipFill>
+                          <a:blip r:embed="rId8" cstate="print"/>
+                          <a:srcRect/>
+                          <a:stretch>
+                            <a:fillRect/>
+                          </a:stretch>
+                        </pic:blipFill>
+                        <pic:spPr bwMode="auto">
+                          <a:xfrm>
+                            <a:off x="0" y="0"/>
+                            <a:ext cx="1733467" cy="1421914"/>
+                          </a:xfrm>
+                          <a:prstGeom prst="rect">
+                            <a:avLst/>
+                          </a:prstGeom>
+                          <a:noFill/>
+                          <a:ln w="9525">
+                            <a:noFill/>
+                            <a:miter lim="800000"/>
+                            <a:headEnd/>
+                            <a:tailEnd/>
+                          </a:ln>
+                        </pic:spPr>
+                      </pic:pic>
+                    </a:graphicData>
+                  </a:graphic>
+                </wp:inline>
+              </w:drawing>
             </w:r>
           </w:p>
         </w:tc>
@@ -757,7 +1002,7 @@
       <w:tr>
         <w:tc>
           <w:tcPr>
-            <w:tcW w:w="2189" w:type="dxa"/>
+            <w:tcW w:w="2825" w:type="dxa"/>
           </w:tcPr>
           <w:p>
             <w:pPr>
@@ -765,144 +1010,199 @@
                 <w:rStyle w:val="apple-converted-space"/>
               </w:rPr>
             </w:pPr>
+            <w:r>
+              <w:rPr>
+                <w:noProof/>
+                <w:lang w:eastAsia="en-US"/>
+              </w:rPr>
+              <w:lastRenderedPageBreak/>
+              <w:drawing>
+                <wp:inline distT="0" distB="0" distL="0" distR="0">
+                  <wp:extent cx="1508589" cy="1224501"/>
+                  <wp:effectExtent l="19050" t="0" r="0" b="0"/>
+                  <wp:docPr id="18" name="Picture 7"/>
+                  <wp:cNvGraphicFramePr>
+                    <a:graphicFrameLocks xmlns:a="http://schemas.openxmlformats.org/drawingml/2006/main" noChangeAspect="1"/>
+                  </wp:cNvGraphicFramePr>
+                  <a:graphic xmlns:a="http://schemas.openxmlformats.org/drawingml/2006/main">
+                    <a:graphicData uri="http://schemas.openxmlformats.org/drawingml/2006/picture">
+                      <pic:pic xmlns:pic="http://schemas.openxmlformats.org/drawingml/2006/picture">
+                        <pic:nvPicPr>
+                          <pic:cNvPr id="0" name="Picture 7"/>
+                          <pic:cNvPicPr>
+                            <a:picLocks noChangeAspect="1" noChangeArrowheads="1"/>
+                          </pic:cNvPicPr>
+                        </pic:nvPicPr>
+                        <pic:blipFill>
+                          <a:blip r:embed="rId9" cstate="print"/>
+                          <a:srcRect/>
+                          <a:stretch>
+                            <a:fillRect/>
+                          </a:stretch>
+                        </pic:blipFill>
+                        <pic:spPr bwMode="auto">
+                          <a:xfrm>
+                            <a:off x="0" y="0"/>
+                            <a:ext cx="1509795" cy="1225480"/>
+                          </a:xfrm>
+                          <a:prstGeom prst="rect">
+                            <a:avLst/>
+                          </a:prstGeom>
+                          <a:noFill/>
+                          <a:ln w="9525">
+                            <a:noFill/>
+                            <a:miter lim="800000"/>
+                            <a:headEnd/>
+                            <a:tailEnd/>
+                          </a:ln>
+                        </pic:spPr>
+                      </pic:pic>
+                    </a:graphicData>
+                  </a:graphic>
+                </wp:inline>
+              </w:drawing>
+            </w:r>
+          </w:p>
+          <w:p>
+            <w:pPr>
+              <w:rPr>
+                <w:rStyle w:val="apple-converted-space"/>
+              </w:rPr>
+            </w:pPr>
+            <w:r>
+              <w:rPr>
+                <w:rStyle w:val="apple-converted-space"/>
+              </w:rPr>
+              <w:t>Contrast stretched image</w:t>
+            </w:r>
           </w:p>
         </w:tc>
         <w:tc>
           <w:tcPr>
-            <w:tcW w:w="3335" w:type="dxa"/>
+            <w:tcW w:w="3345" w:type="dxa"/>
           </w:tcPr>
           <w:p>
             <w:pPr>
               <w:rPr>
-                <w:rStyle w:val="apple-converted-space"/>
+                <w:noProof/>
+                <w:lang w:eastAsia="en-US"/>
               </w:rPr>
             </w:pPr>
+            <w:r>
+              <w:rPr>
+                <w:noProof/>
+                <w:lang w:eastAsia="en-US"/>
+              </w:rPr>
+              <w:drawing>
+                <wp:inline distT="0" distB="0" distL="0" distR="0">
+                  <wp:extent cx="1828800" cy="1456883"/>
+                  <wp:effectExtent l="19050" t="0" r="0" b="0"/>
+                  <wp:docPr id="19" name="Picture 10"/>
+                  <wp:cNvGraphicFramePr>
+                    <a:graphicFrameLocks xmlns:a="http://schemas.openxmlformats.org/drawingml/2006/main" noChangeAspect="1"/>
+                  </wp:cNvGraphicFramePr>
+                  <a:graphic xmlns:a="http://schemas.openxmlformats.org/drawingml/2006/main">
+                    <a:graphicData uri="http://schemas.openxmlformats.org/drawingml/2006/picture">
+                      <pic:pic xmlns:pic="http://schemas.openxmlformats.org/drawingml/2006/picture">
+                        <pic:nvPicPr>
+                          <pic:cNvPr id="0" name="Picture 10"/>
+                          <pic:cNvPicPr>
+                            <a:picLocks noChangeAspect="1" noChangeArrowheads="1"/>
+                          </pic:cNvPicPr>
+                        </pic:nvPicPr>
+                        <pic:blipFill>
+                          <a:blip r:embed="rId10" cstate="print"/>
+                          <a:srcRect/>
+                          <a:stretch>
+                            <a:fillRect/>
+                          </a:stretch>
+                        </pic:blipFill>
+                        <pic:spPr bwMode="auto">
+                          <a:xfrm>
+                            <a:off x="0" y="0"/>
+                            <a:ext cx="1830623" cy="1458335"/>
+                          </a:xfrm>
+                          <a:prstGeom prst="rect">
+                            <a:avLst/>
+                          </a:prstGeom>
+                          <a:noFill/>
+                          <a:ln w="9525">
+                            <a:noFill/>
+                            <a:miter lim="800000"/>
+                            <a:headEnd/>
+                            <a:tailEnd/>
+                          </a:ln>
+                        </pic:spPr>
+                      </pic:pic>
+                    </a:graphicData>
+                  </a:graphic>
+                </wp:inline>
+              </w:drawing>
+            </w:r>
           </w:p>
         </w:tc>
         <w:tc>
           <w:tcPr>
-            <w:tcW w:w="3486" w:type="dxa"/>
+            <w:tcW w:w="3066" w:type="dxa"/>
           </w:tcPr>
           <w:p>
             <w:pPr>
               <w:rPr>
-                <w:rStyle w:val="apple-converted-space"/>
+                <w:noProof/>
+                <w:lang w:eastAsia="en-US"/>
               </w:rPr>
             </w:pPr>
-          </w:p>
-        </w:tc>
-      </w:tr>
-      <w:tr>
-        <w:tc>
-          <w:tcPr>
-            <w:tcW w:w="2189" w:type="dxa"/>
-          </w:tcPr>
-          <w:p>
-            <w:pPr>
-              <w:rPr>
-                <w:rStyle w:val="apple-converted-space"/>
-              </w:rPr>
-            </w:pPr>
-          </w:p>
-        </w:tc>
-        <w:tc>
-          <w:tcPr>
-            <w:tcW w:w="3335" w:type="dxa"/>
-          </w:tcPr>
-          <w:p>
-            <w:pPr>
-              <w:rPr>
-                <w:rStyle w:val="apple-converted-space"/>
-              </w:rPr>
-            </w:pPr>
-          </w:p>
-        </w:tc>
-        <w:tc>
-          <w:tcPr>
-            <w:tcW w:w="3486" w:type="dxa"/>
-          </w:tcPr>
-          <w:p>
-            <w:pPr>
-              <w:rPr>
-                <w:rStyle w:val="apple-converted-space"/>
-              </w:rPr>
-            </w:pPr>
-          </w:p>
-        </w:tc>
-      </w:tr>
-      <w:tr>
-        <w:tc>
-          <w:tcPr>
-            <w:tcW w:w="2189" w:type="dxa"/>
-          </w:tcPr>
-          <w:p>
-            <w:pPr>
-              <w:rPr>
-                <w:rStyle w:val="apple-converted-space"/>
-              </w:rPr>
-            </w:pPr>
-          </w:p>
-        </w:tc>
-        <w:tc>
-          <w:tcPr>
-            <w:tcW w:w="3335" w:type="dxa"/>
-          </w:tcPr>
-          <w:p>
-            <w:pPr>
-              <w:rPr>
-                <w:rStyle w:val="apple-converted-space"/>
-              </w:rPr>
-            </w:pPr>
-          </w:p>
-        </w:tc>
-        <w:tc>
-          <w:tcPr>
-            <w:tcW w:w="3486" w:type="dxa"/>
-          </w:tcPr>
-          <w:p>
-            <w:pPr>
-              <w:rPr>
-                <w:rStyle w:val="apple-converted-space"/>
-              </w:rPr>
-            </w:pPr>
-          </w:p>
-        </w:tc>
-      </w:tr>
-      <w:tr>
-        <w:tc>
-          <w:tcPr>
-            <w:tcW w:w="2189" w:type="dxa"/>
-          </w:tcPr>
-          <w:p>
-            <w:pPr>
-              <w:rPr>
-                <w:rStyle w:val="apple-converted-space"/>
-              </w:rPr>
-            </w:pPr>
-          </w:p>
-        </w:tc>
-        <w:tc>
-          <w:tcPr>
-            <w:tcW w:w="3335" w:type="dxa"/>
-          </w:tcPr>
-          <w:p>
-            <w:pPr>
-              <w:rPr>
-                <w:rStyle w:val="apple-converted-space"/>
-              </w:rPr>
-            </w:pPr>
-          </w:p>
-        </w:tc>
-        <w:tc>
-          <w:tcPr>
-            <w:tcW w:w="3486" w:type="dxa"/>
-          </w:tcPr>
-          <w:p>
-            <w:pPr>
-              <w:rPr>
-                <w:rStyle w:val="apple-converted-space"/>
-              </w:rPr>
-            </w:pPr>
+            <w:r>
+              <w:rPr>
+                <w:noProof/>
+                <w:lang w:eastAsia="en-US"/>
+              </w:rPr>
+              <w:drawing>
+                <wp:inline distT="0" distB="0" distL="0" distR="0">
+                  <wp:extent cx="1785896" cy="1453255"/>
+                  <wp:effectExtent l="19050" t="0" r="4804" b="0"/>
+                  <wp:docPr id="23" name="Picture 19"/>
+                  <wp:cNvGraphicFramePr>
+                    <a:graphicFrameLocks xmlns:a="http://schemas.openxmlformats.org/drawingml/2006/main" noChangeAspect="1"/>
+                  </wp:cNvGraphicFramePr>
+                  <a:graphic xmlns:a="http://schemas.openxmlformats.org/drawingml/2006/main">
+                    <a:graphicData uri="http://schemas.openxmlformats.org/drawingml/2006/picture">
+                      <pic:pic xmlns:pic="http://schemas.openxmlformats.org/drawingml/2006/picture">
+                        <pic:nvPicPr>
+                          <pic:cNvPr id="0" name="Picture 19"/>
+                          <pic:cNvPicPr>
+                            <a:picLocks noChangeAspect="1" noChangeArrowheads="1"/>
+                          </pic:cNvPicPr>
+                        </pic:nvPicPr>
+                        <pic:blipFill>
+                          <a:blip r:embed="rId11" cstate="print"/>
+                          <a:srcRect/>
+                          <a:stretch>
+                            <a:fillRect/>
+                          </a:stretch>
+                        </pic:blipFill>
+                        <pic:spPr bwMode="auto">
+                          <a:xfrm>
+                            <a:off x="0" y="0"/>
+                            <a:ext cx="1788094" cy="1455043"/>
+                          </a:xfrm>
+                          <a:prstGeom prst="rect">
+                            <a:avLst/>
+                          </a:prstGeom>
+                          <a:noFill/>
+                          <a:ln w="9525">
+                            <a:noFill/>
+                            <a:miter lim="800000"/>
+                            <a:headEnd/>
+                            <a:tailEnd/>
+                          </a:ln>
+                        </pic:spPr>
+                      </pic:pic>
+                    </a:graphicData>
+                  </a:graphic>
+                </wp:inline>
+              </w:drawing>
+            </w:r>
           </w:p>
         </w:tc>
       </w:tr>
@@ -952,17 +1252,18 @@
       <w:tblPr>
         <w:tblStyle w:val="TableGrid"/>
         <w:tblW w:w="0" w:type="auto"/>
-        <w:tblLook w:val="04A0" w:firstRow="1" w:lastRow="0" w:firstColumn="1" w:lastColumn="0" w:noHBand="0" w:noVBand="1"/>
+        <w:tblLook w:val="04A0"/>
       </w:tblPr>
       <w:tblGrid>
-        <w:gridCol w:w="2189"/>
-        <w:gridCol w:w="3335"/>
-        <w:gridCol w:w="3486"/>
+        <w:gridCol w:w="2976"/>
+        <w:gridCol w:w="3116"/>
+        <w:gridCol w:w="3144"/>
       </w:tblGrid>
       <w:tr>
         <w:tc>
           <w:tcPr>
             <w:tcW w:w="2189" w:type="dxa"/>
+            <w:shd w:val="clear" w:color="auto" w:fill="E7E6E6" w:themeFill="background2"/>
           </w:tcPr>
           <w:p>
             <w:pPr>
@@ -974,13 +1275,14 @@
               <w:rPr>
                 <w:rStyle w:val="apple-converted-space"/>
               </w:rPr>
-              <w:t>Contrast Stretching</w:t>
+              <w:t>Original image</w:t>
             </w:r>
           </w:p>
         </w:tc>
         <w:tc>
           <w:tcPr>
             <w:tcW w:w="3335" w:type="dxa"/>
+            <w:shd w:val="clear" w:color="auto" w:fill="E7E6E6" w:themeFill="background2"/>
           </w:tcPr>
           <w:p>
             <w:pPr>
@@ -992,13 +1294,14 @@
               <w:rPr>
                 <w:rStyle w:val="apple-converted-space"/>
               </w:rPr>
-              <w:t xml:space="preserve">Before </w:t>
+              <w:t>Impulse Noise</w:t>
             </w:r>
           </w:p>
         </w:tc>
         <w:tc>
           <w:tcPr>
             <w:tcW w:w="3486" w:type="dxa"/>
+            <w:shd w:val="clear" w:color="auto" w:fill="E7E6E6" w:themeFill="background2"/>
           </w:tcPr>
           <w:p>
             <w:pPr>
@@ -1010,13 +1313,7 @@
               <w:rPr>
                 <w:rStyle w:val="apple-converted-space"/>
               </w:rPr>
-              <w:t xml:space="preserve">After </w:t>
-            </w:r>
-            <w:r>
-              <w:rPr>
-                <w:rStyle w:val="apple-converted-space"/>
-              </w:rPr>
-              <w:t>Median Filter</w:t>
+              <w:t>After Median Filter</w:t>
             </w:r>
           </w:p>
         </w:tc>
@@ -1032,6 +1329,69 @@
                 <w:rStyle w:val="apple-converted-space"/>
               </w:rPr>
             </w:pPr>
+            <w:r>
+              <w:rPr>
+                <w:rStyle w:val="apple-converted-space"/>
+              </w:rPr>
+              <w:drawing>
+                <wp:inline distT="0" distB="0" distL="0" distR="0">
+                  <wp:extent cx="1618919" cy="1328595"/>
+                  <wp:effectExtent l="19050" t="0" r="331" b="0"/>
+                  <wp:docPr id="27" name="Picture 7"/>
+                  <wp:cNvGraphicFramePr>
+                    <a:graphicFrameLocks xmlns:a="http://schemas.openxmlformats.org/drawingml/2006/main" noChangeAspect="1"/>
+                  </wp:cNvGraphicFramePr>
+                  <a:graphic xmlns:a="http://schemas.openxmlformats.org/drawingml/2006/main">
+                    <a:graphicData uri="http://schemas.openxmlformats.org/drawingml/2006/picture">
+                      <pic:pic xmlns:pic="http://schemas.openxmlformats.org/drawingml/2006/picture">
+                        <pic:nvPicPr>
+                          <pic:cNvPr id="0" name="Picture 7"/>
+                          <pic:cNvPicPr>
+                            <a:picLocks noChangeAspect="1" noChangeArrowheads="1"/>
+                          </pic:cNvPicPr>
+                        </pic:nvPicPr>
+                        <pic:blipFill>
+                          <a:blip r:embed="rId6" cstate="print"/>
+                          <a:srcRect l="1887" t="21356" r="62650" b="7435"/>
+                          <a:stretch>
+                            <a:fillRect/>
+                          </a:stretch>
+                        </pic:blipFill>
+                        <pic:spPr bwMode="auto">
+                          <a:xfrm>
+                            <a:off x="0" y="0"/>
+                            <a:ext cx="1619576" cy="1329134"/>
+                          </a:xfrm>
+                          <a:prstGeom prst="rect">
+                            <a:avLst/>
+                          </a:prstGeom>
+                          <a:noFill/>
+                          <a:ln w="9525">
+                            <a:noFill/>
+                            <a:miter lim="800000"/>
+                            <a:headEnd/>
+                            <a:tailEnd/>
+                          </a:ln>
+                        </pic:spPr>
+                      </pic:pic>
+                    </a:graphicData>
+                  </a:graphic>
+                </wp:inline>
+              </w:drawing>
+            </w:r>
+          </w:p>
+          <w:p>
+            <w:pPr>
+              <w:rPr>
+                <w:rStyle w:val="apple-converted-space"/>
+              </w:rPr>
+            </w:pPr>
+            <w:r>
+              <w:rPr>
+                <w:rStyle w:val="apple-converted-space"/>
+              </w:rPr>
+              <w:t>Original Image</w:t>
+            </w:r>
           </w:p>
         </w:tc>
         <w:tc>
@@ -1044,6 +1404,57 @@
                 <w:rStyle w:val="apple-converted-space"/>
               </w:rPr>
             </w:pPr>
+            <w:r>
+              <w:rPr>
+                <w:noProof/>
+                <w:lang w:eastAsia="en-US"/>
+              </w:rPr>
+              <w:drawing>
+                <wp:inline distT="0" distB="0" distL="0" distR="0">
+                  <wp:extent cx="1740742" cy="1390783"/>
+                  <wp:effectExtent l="19050" t="0" r="0" b="0"/>
+                  <wp:docPr id="25" name="Picture 25"/>
+                  <wp:cNvGraphicFramePr>
+                    <a:graphicFrameLocks xmlns:a="http://schemas.openxmlformats.org/drawingml/2006/main" noChangeAspect="1"/>
+                  </wp:cNvGraphicFramePr>
+                  <a:graphic xmlns:a="http://schemas.openxmlformats.org/drawingml/2006/main">
+                    <a:graphicData uri="http://schemas.openxmlformats.org/drawingml/2006/picture">
+                      <pic:pic xmlns:pic="http://schemas.openxmlformats.org/drawingml/2006/picture">
+                        <pic:nvPicPr>
+                          <pic:cNvPr id="0" name="Picture 25"/>
+                          <pic:cNvPicPr>
+                            <a:picLocks noChangeAspect="1" noChangeArrowheads="1"/>
+                          </pic:cNvPicPr>
+                        </pic:nvPicPr>
+                        <pic:blipFill>
+                          <a:blip r:embed="rId12" cstate="print"/>
+                          <a:srcRect/>
+                          <a:stretch>
+                            <a:fillRect/>
+                          </a:stretch>
+                        </pic:blipFill>
+                        <pic:spPr bwMode="auto">
+                          <a:xfrm>
+                            <a:off x="0" y="0"/>
+                            <a:ext cx="1743960" cy="1393354"/>
+                          </a:xfrm>
+                          <a:prstGeom prst="rect">
+                            <a:avLst/>
+                          </a:prstGeom>
+                          <a:noFill/>
+                          <a:ln w="9525">
+                            <a:noFill/>
+                            <a:miter lim="800000"/>
+                            <a:headEnd/>
+                            <a:tailEnd/>
+                          </a:ln>
+                        </pic:spPr>
+                      </pic:pic>
+                    </a:graphicData>
+                  </a:graphic>
+                </wp:inline>
+              </w:drawing>
+            </w:r>
           </w:p>
         </w:tc>
         <w:tc>
@@ -1056,6 +1467,57 @@
                 <w:rStyle w:val="apple-converted-space"/>
               </w:rPr>
             </w:pPr>
+            <w:r>
+              <w:rPr>
+                <w:noProof/>
+                <w:lang w:eastAsia="en-US"/>
+              </w:rPr>
+              <w:drawing>
+                <wp:inline distT="0" distB="0" distL="0" distR="0">
+                  <wp:extent cx="1684167" cy="1351436"/>
+                  <wp:effectExtent l="19050" t="0" r="0" b="0"/>
+                  <wp:docPr id="37" name="Picture 37"/>
+                  <wp:cNvGraphicFramePr>
+                    <a:graphicFrameLocks xmlns:a="http://schemas.openxmlformats.org/drawingml/2006/main" noChangeAspect="1"/>
+                  </wp:cNvGraphicFramePr>
+                  <a:graphic xmlns:a="http://schemas.openxmlformats.org/drawingml/2006/main">
+                    <a:graphicData uri="http://schemas.openxmlformats.org/drawingml/2006/picture">
+                      <pic:pic xmlns:pic="http://schemas.openxmlformats.org/drawingml/2006/picture">
+                        <pic:nvPicPr>
+                          <pic:cNvPr id="0" name="Picture 37"/>
+                          <pic:cNvPicPr>
+                            <a:picLocks noChangeAspect="1" noChangeArrowheads="1"/>
+                          </pic:cNvPicPr>
+                        </pic:nvPicPr>
+                        <pic:blipFill>
+                          <a:blip r:embed="rId13" cstate="print"/>
+                          <a:srcRect/>
+                          <a:stretch>
+                            <a:fillRect/>
+                          </a:stretch>
+                        </pic:blipFill>
+                        <pic:spPr bwMode="auto">
+                          <a:xfrm>
+                            <a:off x="0" y="0"/>
+                            <a:ext cx="1683472" cy="1350878"/>
+                          </a:xfrm>
+                          <a:prstGeom prst="rect">
+                            <a:avLst/>
+                          </a:prstGeom>
+                          <a:noFill/>
+                          <a:ln w="9525">
+                            <a:noFill/>
+                            <a:miter lim="800000"/>
+                            <a:headEnd/>
+                            <a:tailEnd/>
+                          </a:ln>
+                        </pic:spPr>
+                      </pic:pic>
+                    </a:graphicData>
+                  </a:graphic>
+                </wp:inline>
+              </w:drawing>
+            </w:r>
           </w:p>
         </w:tc>
       </w:tr>
@@ -1070,6 +1532,70 @@
                 <w:rStyle w:val="apple-converted-space"/>
               </w:rPr>
             </w:pPr>
+            <w:r>
+              <w:rPr>
+                <w:noProof/>
+                <w:lang w:eastAsia="en-US"/>
+              </w:rPr>
+              <w:drawing>
+                <wp:inline distT="0" distB="0" distL="0" distR="0">
+                  <wp:extent cx="1508589" cy="1224501"/>
+                  <wp:effectExtent l="19050" t="0" r="0" b="0"/>
+                  <wp:docPr id="26" name="Picture 7"/>
+                  <wp:cNvGraphicFramePr>
+                    <a:graphicFrameLocks xmlns:a="http://schemas.openxmlformats.org/drawingml/2006/main" noChangeAspect="1"/>
+                  </wp:cNvGraphicFramePr>
+                  <a:graphic xmlns:a="http://schemas.openxmlformats.org/drawingml/2006/main">
+                    <a:graphicData uri="http://schemas.openxmlformats.org/drawingml/2006/picture">
+                      <pic:pic xmlns:pic="http://schemas.openxmlformats.org/drawingml/2006/picture">
+                        <pic:nvPicPr>
+                          <pic:cNvPr id="0" name="Picture 7"/>
+                          <pic:cNvPicPr>
+                            <a:picLocks noChangeAspect="1" noChangeArrowheads="1"/>
+                          </pic:cNvPicPr>
+                        </pic:nvPicPr>
+                        <pic:blipFill>
+                          <a:blip r:embed="rId9" cstate="print"/>
+                          <a:srcRect/>
+                          <a:stretch>
+                            <a:fillRect/>
+                          </a:stretch>
+                        </pic:blipFill>
+                        <pic:spPr bwMode="auto">
+                          <a:xfrm>
+                            <a:off x="0" y="0"/>
+                            <a:ext cx="1509795" cy="1225480"/>
+                          </a:xfrm>
+                          <a:prstGeom prst="rect">
+                            <a:avLst/>
+                          </a:prstGeom>
+                          <a:noFill/>
+                          <a:ln w="9525">
+                            <a:noFill/>
+                            <a:miter lim="800000"/>
+                            <a:headEnd/>
+                            <a:tailEnd/>
+                          </a:ln>
+                        </pic:spPr>
+                      </pic:pic>
+                    </a:graphicData>
+                  </a:graphic>
+                </wp:inline>
+              </w:drawing>
+            </w:r>
+          </w:p>
+          <w:p>
+            <w:pPr>
+              <w:rPr>
+                <w:rStyle w:val="apple-converted-space"/>
+              </w:rPr>
+            </w:pPr>
+            <w:r>
+              <w:rPr>
+                <w:rStyle w:val="apple-converted-space"/>
+              </w:rPr>
+              <w:t>Contrast stretched image</w:t>
+            </w:r>
           </w:p>
         </w:tc>
         <w:tc>
@@ -1082,6 +1608,57 @@
                 <w:rStyle w:val="apple-converted-space"/>
               </w:rPr>
             </w:pPr>
+            <w:r>
+              <w:rPr>
+                <w:noProof/>
+                <w:lang w:eastAsia="en-US"/>
+              </w:rPr>
+              <w:drawing>
+                <wp:inline distT="0" distB="0" distL="0" distR="0">
+                  <wp:extent cx="1759791" cy="1388853"/>
+                  <wp:effectExtent l="19050" t="0" r="0" b="0"/>
+                  <wp:docPr id="28" name="Picture 28"/>
+                  <wp:cNvGraphicFramePr>
+                    <a:graphicFrameLocks xmlns:a="http://schemas.openxmlformats.org/drawingml/2006/main" noChangeAspect="1"/>
+                  </wp:cNvGraphicFramePr>
+                  <a:graphic xmlns:a="http://schemas.openxmlformats.org/drawingml/2006/main">
+                    <a:graphicData uri="http://schemas.openxmlformats.org/drawingml/2006/picture">
+                      <pic:pic xmlns:pic="http://schemas.openxmlformats.org/drawingml/2006/picture">
+                        <pic:nvPicPr>
+                          <pic:cNvPr id="0" name="Picture 28"/>
+                          <pic:cNvPicPr>
+                            <a:picLocks noChangeAspect="1" noChangeArrowheads="1"/>
+                          </pic:cNvPicPr>
+                        </pic:nvPicPr>
+                        <pic:blipFill>
+                          <a:blip r:embed="rId14" cstate="print"/>
+                          <a:srcRect/>
+                          <a:stretch>
+                            <a:fillRect/>
+                          </a:stretch>
+                        </pic:blipFill>
+                        <pic:spPr bwMode="auto">
+                          <a:xfrm>
+                            <a:off x="0" y="0"/>
+                            <a:ext cx="1760890" cy="1389720"/>
+                          </a:xfrm>
+                          <a:prstGeom prst="rect">
+                            <a:avLst/>
+                          </a:prstGeom>
+                          <a:noFill/>
+                          <a:ln w="9525">
+                            <a:noFill/>
+                            <a:miter lim="800000"/>
+                            <a:headEnd/>
+                            <a:tailEnd/>
+                          </a:ln>
+                        </pic:spPr>
+                      </pic:pic>
+                    </a:graphicData>
+                  </a:graphic>
+                </wp:inline>
+              </w:drawing>
+            </w:r>
           </w:p>
         </w:tc>
         <w:tc>
@@ -1094,6 +1671,57 @@
                 <w:rStyle w:val="apple-converted-space"/>
               </w:rPr>
             </w:pPr>
+            <w:r>
+              <w:rPr>
+                <w:noProof/>
+                <w:lang w:eastAsia="en-US"/>
+              </w:rPr>
+              <w:drawing>
+                <wp:inline distT="0" distB="0" distL="0" distR="0">
+                  <wp:extent cx="1658301" cy="1337094"/>
+                  <wp:effectExtent l="19050" t="0" r="0" b="0"/>
+                  <wp:docPr id="40" name="Picture 40"/>
+                  <wp:cNvGraphicFramePr>
+                    <a:graphicFrameLocks xmlns:a="http://schemas.openxmlformats.org/drawingml/2006/main" noChangeAspect="1"/>
+                  </wp:cNvGraphicFramePr>
+                  <a:graphic xmlns:a="http://schemas.openxmlformats.org/drawingml/2006/main">
+                    <a:graphicData uri="http://schemas.openxmlformats.org/drawingml/2006/picture">
+                      <pic:pic xmlns:pic="http://schemas.openxmlformats.org/drawingml/2006/picture">
+                        <pic:nvPicPr>
+                          <pic:cNvPr id="0" name="Picture 40"/>
+                          <pic:cNvPicPr>
+                            <a:picLocks noChangeAspect="1" noChangeArrowheads="1"/>
+                          </pic:cNvPicPr>
+                        </pic:nvPicPr>
+                        <pic:blipFill>
+                          <a:blip r:embed="rId15" cstate="print"/>
+                          <a:srcRect/>
+                          <a:stretch>
+                            <a:fillRect/>
+                          </a:stretch>
+                        </pic:blipFill>
+                        <pic:spPr bwMode="auto">
+                          <a:xfrm>
+                            <a:off x="0" y="0"/>
+                            <a:ext cx="1660464" cy="1338838"/>
+                          </a:xfrm>
+                          <a:prstGeom prst="rect">
+                            <a:avLst/>
+                          </a:prstGeom>
+                          <a:noFill/>
+                          <a:ln w="9525">
+                            <a:noFill/>
+                            <a:miter lim="800000"/>
+                            <a:headEnd/>
+                            <a:tailEnd/>
+                          </a:ln>
+                        </pic:spPr>
+                      </pic:pic>
+                    </a:graphicData>
+                  </a:graphic>
+                </wp:inline>
+              </w:drawing>
+            </w:r>
           </w:p>
         </w:tc>
       </w:tr>
@@ -1108,6 +1736,69 @@
                 <w:rStyle w:val="apple-converted-space"/>
               </w:rPr>
             </w:pPr>
+            <w:r>
+              <w:rPr>
+                <w:rStyle w:val="apple-converted-space"/>
+              </w:rPr>
+              <w:drawing>
+                <wp:inline distT="0" distB="0" distL="0" distR="0">
+                  <wp:extent cx="1730237" cy="1419264"/>
+                  <wp:effectExtent l="19050" t="0" r="3313" b="0"/>
+                  <wp:docPr id="29" name="Picture 22"/>
+                  <wp:cNvGraphicFramePr>
+                    <a:graphicFrameLocks xmlns:a="http://schemas.openxmlformats.org/drawingml/2006/main" noChangeAspect="1"/>
+                  </wp:cNvGraphicFramePr>
+                  <a:graphic xmlns:a="http://schemas.openxmlformats.org/drawingml/2006/main">
+                    <a:graphicData uri="http://schemas.openxmlformats.org/drawingml/2006/picture">
+                      <pic:pic xmlns:pic="http://schemas.openxmlformats.org/drawingml/2006/picture">
+                        <pic:nvPicPr>
+                          <pic:cNvPr id="0" name="Picture 22"/>
+                          <pic:cNvPicPr>
+                            <a:picLocks noChangeAspect="1" noChangeArrowheads="1"/>
+                          </pic:cNvPicPr>
+                        </pic:nvPicPr>
+                        <pic:blipFill>
+                          <a:blip r:embed="rId8" cstate="print"/>
+                          <a:srcRect/>
+                          <a:stretch>
+                            <a:fillRect/>
+                          </a:stretch>
+                        </pic:blipFill>
+                        <pic:spPr bwMode="auto">
+                          <a:xfrm>
+                            <a:off x="0" y="0"/>
+                            <a:ext cx="1733467" cy="1421914"/>
+                          </a:xfrm>
+                          <a:prstGeom prst="rect">
+                            <a:avLst/>
+                          </a:prstGeom>
+                          <a:noFill/>
+                          <a:ln w="9525">
+                            <a:noFill/>
+                            <a:miter lim="800000"/>
+                            <a:headEnd/>
+                            <a:tailEnd/>
+                          </a:ln>
+                        </pic:spPr>
+                      </pic:pic>
+                    </a:graphicData>
+                  </a:graphic>
+                </wp:inline>
+              </w:drawing>
+            </w:r>
+          </w:p>
+          <w:p>
+            <w:pPr>
+              <w:rPr>
+                <w:rStyle w:val="apple-converted-space"/>
+              </w:rPr>
+            </w:pPr>
+            <w:r>
+              <w:rPr>
+                <w:rStyle w:val="apple-converted-space"/>
+              </w:rPr>
+              <w:t>Gaussian Blurred Image</w:t>
+            </w:r>
           </w:p>
         </w:tc>
         <w:tc>
@@ -1120,6 +1811,57 @@
                 <w:rStyle w:val="apple-converted-space"/>
               </w:rPr>
             </w:pPr>
+            <w:r>
+              <w:rPr>
+                <w:noProof/>
+                <w:lang w:eastAsia="en-US"/>
+              </w:rPr>
+              <w:drawing>
+                <wp:inline distT="0" distB="0" distL="0" distR="0">
+                  <wp:extent cx="1789884" cy="1431985"/>
+                  <wp:effectExtent l="19050" t="0" r="816" b="0"/>
+                  <wp:docPr id="43" name="Picture 43"/>
+                  <wp:cNvGraphicFramePr>
+                    <a:graphicFrameLocks xmlns:a="http://schemas.openxmlformats.org/drawingml/2006/main" noChangeAspect="1"/>
+                  </wp:cNvGraphicFramePr>
+                  <a:graphic xmlns:a="http://schemas.openxmlformats.org/drawingml/2006/main">
+                    <a:graphicData uri="http://schemas.openxmlformats.org/drawingml/2006/picture">
+                      <pic:pic xmlns:pic="http://schemas.openxmlformats.org/drawingml/2006/picture">
+                        <pic:nvPicPr>
+                          <pic:cNvPr id="0" name="Picture 43"/>
+                          <pic:cNvPicPr>
+                            <a:picLocks noChangeAspect="1" noChangeArrowheads="1"/>
+                          </pic:cNvPicPr>
+                        </pic:nvPicPr>
+                        <pic:blipFill>
+                          <a:blip r:embed="rId16" cstate="print"/>
+                          <a:srcRect/>
+                          <a:stretch>
+                            <a:fillRect/>
+                          </a:stretch>
+                        </pic:blipFill>
+                        <pic:spPr bwMode="auto">
+                          <a:xfrm>
+                            <a:off x="0" y="0"/>
+                            <a:ext cx="1790005" cy="1432082"/>
+                          </a:xfrm>
+                          <a:prstGeom prst="rect">
+                            <a:avLst/>
+                          </a:prstGeom>
+                          <a:noFill/>
+                          <a:ln w="9525">
+                            <a:noFill/>
+                            <a:miter lim="800000"/>
+                            <a:headEnd/>
+                            <a:tailEnd/>
+                          </a:ln>
+                        </pic:spPr>
+                      </pic:pic>
+                    </a:graphicData>
+                  </a:graphic>
+                </wp:inline>
+              </w:drawing>
+            </w:r>
           </w:p>
         </w:tc>
         <w:tc>
@@ -1132,6 +1874,57 @@
                 <w:rStyle w:val="apple-converted-space"/>
               </w:rPr>
             </w:pPr>
+            <w:r>
+              <w:rPr>
+                <w:noProof/>
+                <w:lang w:eastAsia="en-US"/>
+              </w:rPr>
+              <w:drawing>
+                <wp:inline distT="0" distB="0" distL="0" distR="0">
+                  <wp:extent cx="1789060" cy="1430367"/>
+                  <wp:effectExtent l="19050" t="0" r="1640" b="0"/>
+                  <wp:docPr id="46" name="Picture 46"/>
+                  <wp:cNvGraphicFramePr>
+                    <a:graphicFrameLocks xmlns:a="http://schemas.openxmlformats.org/drawingml/2006/main" noChangeAspect="1"/>
+                  </wp:cNvGraphicFramePr>
+                  <a:graphic xmlns:a="http://schemas.openxmlformats.org/drawingml/2006/main">
+                    <a:graphicData uri="http://schemas.openxmlformats.org/drawingml/2006/picture">
+                      <pic:pic xmlns:pic="http://schemas.openxmlformats.org/drawingml/2006/picture">
+                        <pic:nvPicPr>
+                          <pic:cNvPr id="0" name="Picture 46"/>
+                          <pic:cNvPicPr>
+                            <a:picLocks noChangeAspect="1" noChangeArrowheads="1"/>
+                          </pic:cNvPicPr>
+                        </pic:nvPicPr>
+                        <pic:blipFill>
+                          <a:blip r:embed="rId17" cstate="print"/>
+                          <a:srcRect/>
+                          <a:stretch>
+                            <a:fillRect/>
+                          </a:stretch>
+                        </pic:blipFill>
+                        <pic:spPr bwMode="auto">
+                          <a:xfrm>
+                            <a:off x="0" y="0"/>
+                            <a:ext cx="1790421" cy="1431455"/>
+                          </a:xfrm>
+                          <a:prstGeom prst="rect">
+                            <a:avLst/>
+                          </a:prstGeom>
+                          <a:noFill/>
+                          <a:ln w="9525">
+                            <a:noFill/>
+                            <a:miter lim="800000"/>
+                            <a:headEnd/>
+                            <a:tailEnd/>
+                          </a:ln>
+                        </pic:spPr>
+                      </pic:pic>
+                    </a:graphicData>
+                  </a:graphic>
+                </wp:inline>
+              </w:drawing>
+            </w:r>
           </w:p>
         </w:tc>
       </w:tr>
@@ -1184,6 +1977,7 @@
       <w:bookmarkStart w:id="0" w:name="_GoBack"/>
       <w:bookmarkEnd w:id="0"/>
       <w:r>
+        <w:lastRenderedPageBreak/>
         <w:t xml:space="preserve">Explain how the </w:t>
       </w:r>
       <w:r>
@@ -1191,23 +1985,7 @@
           <w:b/>
           <w:bCs/>
         </w:rPr>
-        <w:t>Laplacian of Gaussian (</w:t>
-      </w:r>
-      <w:proofErr w:type="spellStart"/>
-      <w:r>
-        <w:rPr>
-          <w:b/>
-          <w:bCs/>
-        </w:rPr>
-        <w:t>LoG</w:t>
-      </w:r>
-      <w:proofErr w:type="spellEnd"/>
-      <w:r>
-        <w:rPr>
-          <w:b/>
-          <w:bCs/>
-        </w:rPr>
-        <w:t xml:space="preserve">) </w:t>
+        <w:t xml:space="preserve">Laplacian of Gaussian (LoG) </w:t>
       </w:r>
       <w:r>
         <w:t>operator can be implemented by 1D filters?</w:t>
@@ -1222,15 +2000,7 @@
     <w:p/>
     <w:p>
       <w:r>
-        <w:t xml:space="preserve">The </w:t>
-      </w:r>
-      <w:proofErr w:type="spellStart"/>
-      <w:r>
-        <w:t>LoG</w:t>
-      </w:r>
-      <w:proofErr w:type="spellEnd"/>
-      <w:r>
-        <w:t xml:space="preserve"> is implemented by first convoluting the original image with a Gaussian kernel. </w:t>
+        <w:t xml:space="preserve">The LoG is implemented by first convoluting the original image with a Gaussian kernel. </w:t>
       </w:r>
     </w:p>
     <w:p/>
@@ -1309,9 +2079,11 @@
       <w:r>
         <w:rPr>
           <w:rFonts w:eastAsia="Times New Roman"/>
+          <w:noProof/>
+          <w:lang w:eastAsia="en-US"/>
         </w:rPr>
         <w:drawing>
-          <wp:inline distT="0" distB="0" distL="0" distR="0" wp14:anchorId="165D089A" wp14:editId="4048FBAF">
+          <wp:inline distT="0" distB="0" distL="0" distR="0">
             <wp:extent cx="1391137" cy="1098732"/>
             <wp:effectExtent l="0" t="0" r="6350" b="0"/>
             <wp:docPr id="2" name="Picture 2"/>
@@ -1326,7 +2098,7 @@
                     <pic:cNvPicPr/>
                   </pic:nvPicPr>
                   <pic:blipFill>
-                    <a:blip r:embed="rId6"/>
+                    <a:blip r:embed="rId18" cstate="print"/>
                     <a:stretch>
                       <a:fillRect/>
                     </a:stretch>
@@ -1562,7 +2334,7 @@
           <w:insideH w:val="none" w:sz="0" w:space="0" w:color="auto"/>
           <w:insideV w:val="none" w:sz="0" w:space="0" w:color="auto"/>
         </w:tblBorders>
-        <w:tblLook w:val="04A0" w:firstRow="1" w:lastRow="0" w:firstColumn="1" w:lastColumn="0" w:noHBand="0" w:noVBand="1"/>
+        <w:tblLook w:val="04A0"/>
       </w:tblPr>
       <w:tblGrid>
         <w:gridCol w:w="1843"/>
@@ -1695,7 +2467,7 @@
             <w:tblPr>
               <w:tblStyle w:val="TableGrid"/>
               <w:tblW w:w="0" w:type="auto"/>
-              <w:tblLook w:val="04A0" w:firstRow="1" w:lastRow="0" w:firstColumn="1" w:lastColumn="0" w:noHBand="0" w:noVBand="1"/>
+              <w:tblLook w:val="04A0"/>
             </w:tblPr>
             <w:tblGrid>
               <w:gridCol w:w="458"/>
@@ -2444,9 +3216,11 @@
             <w:r>
               <w:rPr>
                 <w:rStyle w:val="apple-converted-space"/>
+                <w:noProof/>
+                <w:lang w:eastAsia="en-US"/>
               </w:rPr>
               <w:drawing>
-                <wp:inline distT="0" distB="0" distL="0" distR="0" wp14:anchorId="79C959DD" wp14:editId="3C895B83">
+                <wp:inline distT="0" distB="0" distL="0" distR="0">
                   <wp:extent cx="1430332" cy="1185412"/>
                   <wp:effectExtent l="0" t="0" r="0" b="8890"/>
                   <wp:docPr id="3" name="Picture 3"/>
@@ -2461,7 +3235,7 @@
                           <pic:cNvPicPr/>
                         </pic:nvPicPr>
                         <pic:blipFill>
-                          <a:blip r:embed="rId7"/>
+                          <a:blip r:embed="rId19" cstate="print"/>
                           <a:stretch>
                             <a:fillRect/>
                           </a:stretch>
@@ -2497,7 +3271,7 @@
             <w:tblPr>
               <w:tblStyle w:val="TableGrid"/>
               <w:tblW w:w="0" w:type="auto"/>
-              <w:tblLook w:val="04A0" w:firstRow="1" w:lastRow="0" w:firstColumn="1" w:lastColumn="0" w:noHBand="0" w:noVBand="1"/>
+              <w:tblLook w:val="04A0"/>
             </w:tblPr>
             <w:tblGrid>
               <w:gridCol w:w="448"/>
@@ -2653,6 +3427,7 @@
         <w:rPr>
           <w:rStyle w:val="apple-converted-space"/>
         </w:rPr>
+        <w:lastRenderedPageBreak/>
         <w:t>After the L</w:t>
       </w:r>
       <w:r>
@@ -2682,7 +3457,7 @@
           <w:insideV w:val="none" w:sz="0" w:space="0" w:color="auto"/>
         </w:tblBorders>
         <w:tblLayout w:type="fixed"/>
-        <w:tblLook w:val="04A0" w:firstRow="1" w:lastRow="0" w:firstColumn="1" w:lastColumn="0" w:noHBand="0" w:noVBand="1"/>
+        <w:tblLook w:val="04A0"/>
       </w:tblPr>
       <w:tblGrid>
         <w:gridCol w:w="1418"/>
@@ -2741,7 +3516,7 @@
               <w:tblStyle w:val="TableGrid"/>
               <w:tblW w:w="0" w:type="auto"/>
               <w:tblLayout w:type="fixed"/>
-              <w:tblLook w:val="04A0" w:firstRow="1" w:lastRow="0" w:firstColumn="1" w:lastColumn="0" w:noHBand="0" w:noVBand="1"/>
+              <w:tblLook w:val="04A0"/>
             </w:tblPr>
             <w:tblGrid>
               <w:gridCol w:w="536"/>
@@ -2861,7 +3636,7 @@
               <w:tblStyle w:val="TableGrid"/>
               <w:tblW w:w="0" w:type="auto"/>
               <w:tblLayout w:type="fixed"/>
-              <w:tblLook w:val="04A0" w:firstRow="1" w:lastRow="0" w:firstColumn="1" w:lastColumn="0" w:noHBand="0" w:noVBand="1"/>
+              <w:tblLook w:val="04A0"/>
             </w:tblPr>
             <w:tblGrid>
               <w:gridCol w:w="458"/>
@@ -3614,9 +4389,11 @@
             <w:r>
               <w:rPr>
                 <w:rStyle w:val="apple-converted-space"/>
+                <w:noProof/>
+                <w:lang w:eastAsia="en-US"/>
               </w:rPr>
               <w:drawing>
-                <wp:inline distT="0" distB="0" distL="0" distR="0" wp14:anchorId="6D662C7E" wp14:editId="7051BC05">
+                <wp:inline distT="0" distB="0" distL="0" distR="0">
                   <wp:extent cx="1740203" cy="1398063"/>
                   <wp:effectExtent l="0" t="0" r="0" b="0"/>
                   <wp:docPr id="4" name="Picture 4"/>
@@ -3631,7 +4408,7 @@
                           <pic:cNvPicPr/>
                         </pic:nvPicPr>
                         <pic:blipFill>
-                          <a:blip r:embed="rId8"/>
+                          <a:blip r:embed="rId20" cstate="print"/>
                           <a:stretch>
                             <a:fillRect/>
                           </a:stretch>
@@ -3704,7 +4481,7 @@
 </file>
 
 <file path=word/numbering.xml><?xml version="1.0" encoding="utf-8"?>
-<w:numbering xmlns:wpc="http://schemas.microsoft.com/office/word/2010/wordprocessingCanvas" xmlns:mo="http://schemas.microsoft.com/office/mac/office/2008/main" xmlns:mc="http://schemas.openxmlformats.org/markup-compatibility/2006" xmlns:mv="urn:schemas-microsoft-com:mac:vml" xmlns:o="urn:schemas-microsoft-com:office:office" xmlns:r="http://schemas.openxmlformats.org/officeDocument/2006/relationships" xmlns:m="http://schemas.openxmlformats.org/officeDocument/2006/math" xmlns:v="urn:schemas-microsoft-com:vml" xmlns:wp14="http://schemas.microsoft.com/office/word/2010/wordprocessingDrawing" xmlns:wp="http://schemas.openxmlformats.org/drawingml/2006/wordprocessingDrawing" xmlns:w10="urn:schemas-microsoft-com:office:word" xmlns:w="http://schemas.openxmlformats.org/wordprocessingml/2006/main" xmlns:w14="http://schemas.microsoft.com/office/word/2010/wordml" xmlns:w15="http://schemas.microsoft.com/office/word/2012/wordml" xmlns:wpg="http://schemas.microsoft.com/office/word/2010/wordprocessingGroup" xmlns:wpi="http://schemas.microsoft.com/office/word/2010/wordprocessingInk" xmlns:wne="http://schemas.microsoft.com/office/word/2006/wordml" xmlns:wps="http://schemas.microsoft.com/office/word/2010/wordprocessingShape" mc:Ignorable="w14 w15 wp14">
+<w:numbering xmlns:ve="http://schemas.openxmlformats.org/markup-compatibility/2006" xmlns:o="urn:schemas-microsoft-com:office:office" xmlns:r="http://schemas.openxmlformats.org/officeDocument/2006/relationships" xmlns:m="http://schemas.openxmlformats.org/officeDocument/2006/math" xmlns:v="urn:schemas-microsoft-com:vml" xmlns:wp="http://schemas.openxmlformats.org/drawingml/2006/wordprocessingDrawing" xmlns:w10="urn:schemas-microsoft-com:office:word" xmlns:w="http://schemas.openxmlformats.org/wordprocessingml/2006/main" xmlns:wne="http://schemas.microsoft.com/office/word/2006/wordml">
   <w:abstractNum w:abstractNumId="0">
     <w:nsid w:val="030C1040"/>
     <w:multiLevelType w:val="hybridMultilevel"/>
@@ -4016,7 +4793,7 @@
 </file>
 
 <file path=word/styles.xml><?xml version="1.0" encoding="utf-8"?>
-<w:styles xmlns:mc="http://schemas.openxmlformats.org/markup-compatibility/2006" xmlns:r="http://schemas.openxmlformats.org/officeDocument/2006/relationships" xmlns:w="http://schemas.openxmlformats.org/wordprocessingml/2006/main" xmlns:w14="http://schemas.microsoft.com/office/word/2010/wordml" xmlns:w15="http://schemas.microsoft.com/office/word/2012/wordml" mc:Ignorable="w14 w15">
+<w:styles xmlns:r="http://schemas.openxmlformats.org/officeDocument/2006/relationships" xmlns:w="http://schemas.openxmlformats.org/wordprocessingml/2006/main">
   <w:docDefaults>
     <w:rPrDefault>
       <w:rPr>
@@ -4028,394 +4805,149 @@
     </w:rPrDefault>
     <w:pPrDefault/>
   </w:docDefaults>
-  <w:latentStyles w:defLockedState="0" w:defUIPriority="99" w:defSemiHidden="0" w:defUnhideWhenUsed="0" w:defQFormat="0" w:count="382">
-    <w:lsdException w:name="Normal" w:uiPriority="0" w:qFormat="1"/>
-    <w:lsdException w:name="heading 1" w:uiPriority="9" w:qFormat="1"/>
-    <w:lsdException w:name="heading 2" w:semiHidden="1" w:uiPriority="9" w:unhideWhenUsed="1" w:qFormat="1"/>
-    <w:lsdException w:name="heading 3" w:semiHidden="1" w:uiPriority="9" w:unhideWhenUsed="1" w:qFormat="1"/>
-    <w:lsdException w:name="heading 4" w:semiHidden="1" w:uiPriority="9" w:unhideWhenUsed="1" w:qFormat="1"/>
-    <w:lsdException w:name="heading 5" w:semiHidden="1" w:uiPriority="9" w:unhideWhenUsed="1" w:qFormat="1"/>
-    <w:lsdException w:name="heading 6" w:semiHidden="1" w:uiPriority="9" w:unhideWhenUsed="1" w:qFormat="1"/>
-    <w:lsdException w:name="heading 7" w:semiHidden="1" w:uiPriority="9" w:unhideWhenUsed="1" w:qFormat="1"/>
-    <w:lsdException w:name="heading 8" w:semiHidden="1" w:uiPriority="9" w:unhideWhenUsed="1" w:qFormat="1"/>
-    <w:lsdException w:name="heading 9" w:semiHidden="1" w:uiPriority="9" w:unhideWhenUsed="1" w:qFormat="1"/>
-    <w:lsdException w:name="index 1" w:semiHidden="1" w:unhideWhenUsed="1"/>
-    <w:lsdException w:name="index 2" w:semiHidden="1" w:unhideWhenUsed="1"/>
-    <w:lsdException w:name="index 3" w:semiHidden="1" w:unhideWhenUsed="1"/>
-    <w:lsdException w:name="index 4" w:semiHidden="1" w:unhideWhenUsed="1"/>
-    <w:lsdException w:name="index 5" w:semiHidden="1" w:unhideWhenUsed="1"/>
-    <w:lsdException w:name="index 6" w:semiHidden="1" w:unhideWhenUsed="1"/>
-    <w:lsdException w:name="index 7" w:semiHidden="1" w:unhideWhenUsed="1"/>
-    <w:lsdException w:name="index 8" w:semiHidden="1" w:unhideWhenUsed="1"/>
-    <w:lsdException w:name="index 9" w:semiHidden="1" w:unhideWhenUsed="1"/>
-    <w:lsdException w:name="toc 1" w:semiHidden="1" w:uiPriority="39" w:unhideWhenUsed="1"/>
-    <w:lsdException w:name="toc 2" w:semiHidden="1" w:uiPriority="39" w:unhideWhenUsed="1"/>
-    <w:lsdException w:name="toc 3" w:semiHidden="1" w:uiPriority="39" w:unhideWhenUsed="1"/>
-    <w:lsdException w:name="toc 4" w:semiHidden="1" w:uiPriority="39" w:unhideWhenUsed="1"/>
-    <w:lsdException w:name="toc 5" w:semiHidden="1" w:uiPriority="39" w:unhideWhenUsed="1"/>
-    <w:lsdException w:name="toc 6" w:semiHidden="1" w:uiPriority="39" w:unhideWhenUsed="1"/>
-    <w:lsdException w:name="toc 7" w:semiHidden="1" w:uiPriority="39" w:unhideWhenUsed="1"/>
-    <w:lsdException w:name="toc 8" w:semiHidden="1" w:uiPriority="39" w:unhideWhenUsed="1"/>
-    <w:lsdException w:name="toc 9" w:semiHidden="1" w:uiPriority="39" w:unhideWhenUsed="1"/>
-    <w:lsdException w:name="Normal Indent" w:semiHidden="1" w:unhideWhenUsed="1"/>
-    <w:lsdException w:name="footnote text" w:semiHidden="1" w:unhideWhenUsed="1"/>
-    <w:lsdException w:name="annotation text" w:semiHidden="1" w:unhideWhenUsed="1"/>
-    <w:lsdException w:name="header" w:semiHidden="1" w:unhideWhenUsed="1"/>
-    <w:lsdException w:name="footer" w:semiHidden="1" w:unhideWhenUsed="1"/>
-    <w:lsdException w:name="index heading" w:semiHidden="1" w:unhideWhenUsed="1"/>
-    <w:lsdException w:name="caption" w:semiHidden="1" w:uiPriority="35" w:unhideWhenUsed="1" w:qFormat="1"/>
-    <w:lsdException w:name="table of figures" w:semiHidden="1" w:unhideWhenUsed="1"/>
-    <w:lsdException w:name="envelope address" w:semiHidden="1" w:unhideWhenUsed="1"/>
-    <w:lsdException w:name="envelope return" w:semiHidden="1" w:unhideWhenUsed="1"/>
-    <w:lsdException w:name="footnote reference" w:semiHidden="1" w:unhideWhenUsed="1"/>
-    <w:lsdException w:name="annotation reference" w:semiHidden="1" w:unhideWhenUsed="1"/>
-    <w:lsdException w:name="line number" w:semiHidden="1" w:unhideWhenUsed="1"/>
-    <w:lsdException w:name="page number" w:semiHidden="1" w:unhideWhenUsed="1"/>
-    <w:lsdException w:name="endnote reference" w:semiHidden="1" w:unhideWhenUsed="1"/>
-    <w:lsdException w:name="endnote text" w:semiHidden="1" w:unhideWhenUsed="1"/>
-    <w:lsdException w:name="table of authorities" w:semiHidden="1" w:unhideWhenUsed="1"/>
-    <w:lsdException w:name="macro" w:semiHidden="1" w:unhideWhenUsed="1"/>
-    <w:lsdException w:name="toa heading" w:semiHidden="1" w:unhideWhenUsed="1"/>
-    <w:lsdException w:name="List" w:semiHidden="1" w:unhideWhenUsed="1"/>
-    <w:lsdException w:name="List Bullet" w:semiHidden="1" w:unhideWhenUsed="1"/>
-    <w:lsdException w:name="List Number" w:semiHidden="1" w:unhideWhenUsed="1"/>
-    <w:lsdException w:name="List 2" w:semiHidden="1" w:unhideWhenUsed="1"/>
-    <w:lsdException w:name="List 3" w:semiHidden="1" w:unhideWhenUsed="1"/>
-    <w:lsdException w:name="List 4" w:semiHidden="1" w:unhideWhenUsed="1"/>
-    <w:lsdException w:name="List 5" w:semiHidden="1" w:unhideWhenUsed="1"/>
-    <w:lsdException w:name="List Bullet 2" w:semiHidden="1" w:unhideWhenUsed="1"/>
-    <w:lsdException w:name="List Bullet 3" w:semiHidden="1" w:unhideWhenUsed="1"/>
-    <w:lsdException w:name="List Bullet 4" w:semiHidden="1" w:unhideWhenUsed="1"/>
-    <w:lsdException w:name="List Bullet 5" w:semiHidden="1" w:unhideWhenUsed="1"/>
-    <w:lsdException w:name="List Number 2" w:semiHidden="1" w:unhideWhenUsed="1"/>
-    <w:lsdException w:name="List Number 3" w:semiHidden="1" w:unhideWhenUsed="1"/>
-    <w:lsdException w:name="List Number 4" w:semiHidden="1" w:unhideWhenUsed="1"/>
-    <w:lsdException w:name="List Number 5" w:semiHidden="1" w:unhideWhenUsed="1"/>
-    <w:lsdException w:name="Title" w:uiPriority="10" w:qFormat="1"/>
-    <w:lsdException w:name="Closing" w:semiHidden="1" w:unhideWhenUsed="1"/>
-    <w:lsdException w:name="Signature" w:semiHidden="1" w:unhideWhenUsed="1"/>
-    <w:lsdException w:name="Default Paragraph Font" w:semiHidden="1" w:uiPriority="1" w:unhideWhenUsed="1"/>
-    <w:lsdException w:name="Body Text" w:semiHidden="1" w:unhideWhenUsed="1"/>
-    <w:lsdException w:name="Body Text Indent" w:semiHidden="1" w:unhideWhenUsed="1"/>
-    <w:lsdException w:name="List Continue" w:semiHidden="1" w:unhideWhenUsed="1"/>
-    <w:lsdException w:name="List Continue 2" w:semiHidden="1" w:unhideWhenUsed="1"/>
-    <w:lsdException w:name="List Continue 3" w:semiHidden="1" w:unhideWhenUsed="1"/>
-    <w:lsdException w:name="List Continue 4" w:semiHidden="1" w:unhideWhenUsed="1"/>
-    <w:lsdException w:name="List Continue 5" w:semiHidden="1" w:unhideWhenUsed="1"/>
-    <w:lsdException w:name="Message Header" w:semiHidden="1" w:unhideWhenUsed="1"/>
-    <w:lsdException w:name="Subtitle" w:uiPriority="11" w:qFormat="1"/>
-    <w:lsdException w:name="Salutation" w:semiHidden="1" w:unhideWhenUsed="1"/>
-    <w:lsdException w:name="Date" w:semiHidden="1" w:unhideWhenUsed="1"/>
-    <w:lsdException w:name="Body Text First Indent" w:semiHidden="1" w:unhideWhenUsed="1"/>
-    <w:lsdException w:name="Body Text First Indent 2" w:semiHidden="1" w:unhideWhenUsed="1"/>
-    <w:lsdException w:name="Note Heading" w:semiHidden="1" w:unhideWhenUsed="1"/>
-    <w:lsdException w:name="Body Text 2" w:semiHidden="1" w:unhideWhenUsed="1"/>
-    <w:lsdException w:name="Body Text 3" w:semiHidden="1" w:unhideWhenUsed="1"/>
-    <w:lsdException w:name="Body Text Indent 2" w:semiHidden="1" w:unhideWhenUsed="1"/>
-    <w:lsdException w:name="Body Text Indent 3" w:semiHidden="1" w:unhideWhenUsed="1"/>
-    <w:lsdException w:name="Block Text" w:semiHidden="1" w:unhideWhenUsed="1"/>
-    <w:lsdException w:name="Hyperlink" w:semiHidden="1" w:unhideWhenUsed="1"/>
-    <w:lsdException w:name="FollowedHyperlink" w:semiHidden="1" w:unhideWhenUsed="1"/>
-    <w:lsdException w:name="Strong" w:uiPriority="22" w:qFormat="1"/>
-    <w:lsdException w:name="Emphasis" w:uiPriority="20" w:qFormat="1"/>
-    <w:lsdException w:name="Document Map" w:semiHidden="1" w:unhideWhenUsed="1"/>
-    <w:lsdException w:name="Plain Text" w:semiHidden="1" w:unhideWhenUsed="1"/>
-    <w:lsdException w:name="E-mail Signature" w:semiHidden="1" w:unhideWhenUsed="1"/>
-    <w:lsdException w:name="HTML Top of Form" w:semiHidden="1" w:unhideWhenUsed="1"/>
-    <w:lsdException w:name="HTML Bottom of Form" w:semiHidden="1" w:unhideWhenUsed="1"/>
-    <w:lsdException w:name="Normal (Web)" w:semiHidden="1" w:unhideWhenUsed="1"/>
-    <w:lsdException w:name="HTML Acronym" w:semiHidden="1" w:unhideWhenUsed="1"/>
-    <w:lsdException w:name="HTML Address" w:semiHidden="1" w:unhideWhenUsed="1"/>
-    <w:lsdException w:name="HTML Cite" w:semiHidden="1" w:unhideWhenUsed="1"/>
-    <w:lsdException w:name="HTML Code" w:semiHidden="1" w:unhideWhenUsed="1"/>
-    <w:lsdException w:name="HTML Definition" w:semiHidden="1" w:unhideWhenUsed="1"/>
-    <w:lsdException w:name="HTML Keyboard" w:semiHidden="1" w:unhideWhenUsed="1"/>
-    <w:lsdException w:name="HTML Preformatted" w:semiHidden="1" w:unhideWhenUsed="1"/>
-    <w:lsdException w:name="HTML Sample" w:semiHidden="1" w:unhideWhenUsed="1"/>
-    <w:lsdException w:name="HTML Typewriter" w:semiHidden="1" w:unhideWhenUsed="1"/>
-    <w:lsdException w:name="HTML Variable" w:semiHidden="1" w:unhideWhenUsed="1"/>
-    <w:lsdException w:name="Normal Table" w:semiHidden="1" w:unhideWhenUsed="1"/>
-    <w:lsdException w:name="annotation subject" w:semiHidden="1" w:unhideWhenUsed="1"/>
-    <w:lsdException w:name="No List" w:semiHidden="1" w:unhideWhenUsed="1"/>
-    <w:lsdException w:name="Outline List 1" w:semiHidden="1" w:unhideWhenUsed="1"/>
-    <w:lsdException w:name="Outline List 2" w:semiHidden="1" w:unhideWhenUsed="1"/>
-    <w:lsdException w:name="Outline List 3" w:semiHidden="1" w:unhideWhenUsed="1"/>
-    <w:lsdException w:name="Table Simple 1" w:semiHidden="1" w:unhideWhenUsed="1"/>
-    <w:lsdException w:name="Table Simple 2" w:semiHidden="1" w:unhideWhenUsed="1"/>
-    <w:lsdException w:name="Table Simple 3" w:semiHidden="1" w:unhideWhenUsed="1"/>
-    <w:lsdException w:name="Table Classic 1" w:semiHidden="1" w:unhideWhenUsed="1"/>
-    <w:lsdException w:name="Table Classic 2" w:semiHidden="1" w:unhideWhenUsed="1"/>
-    <w:lsdException w:name="Table Classic 3" w:semiHidden="1" w:unhideWhenUsed="1"/>
-    <w:lsdException w:name="Table Classic 4" w:semiHidden="1" w:unhideWhenUsed="1"/>
-    <w:lsdException w:name="Table Colorful 1" w:semiHidden="1" w:unhideWhenUsed="1"/>
-    <w:lsdException w:name="Table Colorful 2" w:semiHidden="1" w:unhideWhenUsed="1"/>
-    <w:lsdException w:name="Table Colorful 3" w:semiHidden="1" w:unhideWhenUsed="1"/>
-    <w:lsdException w:name="Table Columns 1" w:semiHidden="1" w:unhideWhenUsed="1"/>
-    <w:lsdException w:name="Table Columns 2" w:semiHidden="1" w:unhideWhenUsed="1"/>
-    <w:lsdException w:name="Table Columns 3" w:semiHidden="1" w:unhideWhenUsed="1"/>
-    <w:lsdException w:name="Table Columns 4" w:semiHidden="1" w:unhideWhenUsed="1"/>
-    <w:lsdException w:name="Table Columns 5" w:semiHidden="1" w:unhideWhenUsed="1"/>
-    <w:lsdException w:name="Table Grid 1" w:semiHidden="1" w:unhideWhenUsed="1"/>
-    <w:lsdException w:name="Table Grid 2" w:semiHidden="1" w:unhideWhenUsed="1"/>
-    <w:lsdException w:name="Table Grid 3" w:semiHidden="1" w:unhideWhenUsed="1"/>
-    <w:lsdException w:name="Table Grid 4" w:semiHidden="1" w:unhideWhenUsed="1"/>
-    <w:lsdException w:name="Table Grid 5" w:semiHidden="1" w:unhideWhenUsed="1"/>
-    <w:lsdException w:name="Table Grid 6" w:semiHidden="1" w:unhideWhenUsed="1"/>
-    <w:lsdException w:name="Table Grid 7" w:semiHidden="1" w:unhideWhenUsed="1"/>
-    <w:lsdException w:name="Table Grid 8" w:semiHidden="1" w:unhideWhenUsed="1"/>
-    <w:lsdException w:name="Table List 1" w:semiHidden="1" w:unhideWhenUsed="1"/>
-    <w:lsdException w:name="Table List 2" w:semiHidden="1" w:unhideWhenUsed="1"/>
-    <w:lsdException w:name="Table List 3" w:semiHidden="1" w:unhideWhenUsed="1"/>
-    <w:lsdException w:name="Table List 4" w:semiHidden="1" w:unhideWhenUsed="1"/>
-    <w:lsdException w:name="Table List 5" w:semiHidden="1" w:unhideWhenUsed="1"/>
-    <w:lsdException w:name="Table List 6" w:semiHidden="1" w:unhideWhenUsed="1"/>
-    <w:lsdException w:name="Table List 7" w:semiHidden="1" w:unhideWhenUsed="1"/>
-    <w:lsdException w:name="Table List 8" w:semiHidden="1" w:unhideWhenUsed="1"/>
-    <w:lsdException w:name="Table 3D effects 1" w:semiHidden="1" w:unhideWhenUsed="1"/>
-    <w:lsdException w:name="Table 3D effects 2" w:semiHidden="1" w:unhideWhenUsed="1"/>
-    <w:lsdException w:name="Table 3D effects 3" w:semiHidden="1" w:unhideWhenUsed="1"/>
-    <w:lsdException w:name="Table Contemporary" w:semiHidden="1" w:unhideWhenUsed="1"/>
-    <w:lsdException w:name="Table Elegant" w:semiHidden="1" w:unhideWhenUsed="1"/>
-    <w:lsdException w:name="Table Professional" w:semiHidden="1" w:unhideWhenUsed="1"/>
-    <w:lsdException w:name="Table Subtle 1" w:semiHidden="1" w:unhideWhenUsed="1"/>
-    <w:lsdException w:name="Table Subtle 2" w:semiHidden="1" w:unhideWhenUsed="1"/>
-    <w:lsdException w:name="Table Web 1" w:semiHidden="1" w:unhideWhenUsed="1"/>
-    <w:lsdException w:name="Table Web 2" w:semiHidden="1" w:unhideWhenUsed="1"/>
-    <w:lsdException w:name="Table Web 3" w:semiHidden="1" w:unhideWhenUsed="1"/>
-    <w:lsdException w:name="Balloon Text" w:semiHidden="1" w:unhideWhenUsed="1"/>
-    <w:lsdException w:name="Table Grid" w:uiPriority="39"/>
-    <w:lsdException w:name="Table Theme" w:semiHidden="1" w:unhideWhenUsed="1"/>
-    <w:lsdException w:name="Note Level 1" w:semiHidden="1" w:unhideWhenUsed="1"/>
-    <w:lsdException w:name="Note Level 2" w:semiHidden="1" w:unhideWhenUsed="1"/>
-    <w:lsdException w:name="Note Level 3" w:semiHidden="1" w:unhideWhenUsed="1"/>
-    <w:lsdException w:name="Note Level 4" w:semiHidden="1" w:unhideWhenUsed="1"/>
-    <w:lsdException w:name="Note Level 5" w:semiHidden="1" w:unhideWhenUsed="1"/>
-    <w:lsdException w:name="Note Level 6" w:semiHidden="1" w:unhideWhenUsed="1"/>
-    <w:lsdException w:name="Note Level 7" w:semiHidden="1" w:unhideWhenUsed="1"/>
-    <w:lsdException w:name="Note Level 8" w:semiHidden="1" w:unhideWhenUsed="1"/>
-    <w:lsdException w:name="Note Level 9" w:semiHidden="1" w:unhideWhenUsed="1"/>
-    <w:lsdException w:name="Placeholder Text" w:semiHidden="1"/>
-    <w:lsdException w:name="No Spacing" w:uiPriority="1" w:qFormat="1"/>
-    <w:lsdException w:name="Light Shading" w:uiPriority="60"/>
-    <w:lsdException w:name="Light List" w:uiPriority="61"/>
-    <w:lsdException w:name="Light Grid" w:uiPriority="62"/>
-    <w:lsdException w:name="Medium Shading 1" w:uiPriority="63"/>
-    <w:lsdException w:name="Medium Shading 2" w:uiPriority="64"/>
-    <w:lsdException w:name="Medium List 1" w:uiPriority="65"/>
-    <w:lsdException w:name="Medium List 2" w:uiPriority="66"/>
-    <w:lsdException w:name="Medium Grid 1" w:uiPriority="67"/>
-    <w:lsdException w:name="Medium Grid 2" w:uiPriority="68"/>
-    <w:lsdException w:name="Medium Grid 3" w:uiPriority="69"/>
-    <w:lsdException w:name="Dark List" w:uiPriority="70"/>
-    <w:lsdException w:name="Colorful Shading" w:uiPriority="71"/>
-    <w:lsdException w:name="Colorful List" w:uiPriority="72"/>
-    <w:lsdException w:name="Colorful Grid" w:uiPriority="73"/>
-    <w:lsdException w:name="Light Shading Accent 1" w:uiPriority="60"/>
-    <w:lsdException w:name="Light List Accent 1" w:uiPriority="61"/>
-    <w:lsdException w:name="Light Grid Accent 1" w:uiPriority="62"/>
-    <w:lsdException w:name="Medium Shading 1 Accent 1" w:uiPriority="63"/>
-    <w:lsdException w:name="Medium Shading 2 Accent 1" w:uiPriority="64"/>
-    <w:lsdException w:name="Medium List 1 Accent 1" w:uiPriority="65"/>
-    <w:lsdException w:name="Revision" w:semiHidden="1"/>
-    <w:lsdException w:name="List Paragraph" w:uiPriority="34" w:qFormat="1"/>
-    <w:lsdException w:name="Quote" w:uiPriority="29" w:qFormat="1"/>
-    <w:lsdException w:name="Intense Quote" w:uiPriority="30" w:qFormat="1"/>
-    <w:lsdException w:name="Medium List 2 Accent 1" w:uiPriority="66"/>
-    <w:lsdException w:name="Medium Grid 1 Accent 1" w:uiPriority="67"/>
-    <w:lsdException w:name="Medium Grid 2 Accent 1" w:uiPriority="68"/>
-    <w:lsdException w:name="Medium Grid 3 Accent 1" w:uiPriority="69"/>
-    <w:lsdException w:name="Dark List Accent 1" w:uiPriority="70"/>
-    <w:lsdException w:name="Colorful Shading Accent 1" w:uiPriority="71"/>
-    <w:lsdException w:name="Colorful List Accent 1" w:uiPriority="72"/>
-    <w:lsdException w:name="Colorful Grid Accent 1" w:uiPriority="73"/>
-    <w:lsdException w:name="Light Shading Accent 2" w:uiPriority="60"/>
-    <w:lsdException w:name="Light List Accent 2" w:uiPriority="61"/>
-    <w:lsdException w:name="Light Grid Accent 2" w:uiPriority="62"/>
-    <w:lsdException w:name="Medium Shading 1 Accent 2" w:uiPriority="63"/>
-    <w:lsdException w:name="Medium Shading 2 Accent 2" w:uiPriority="64"/>
-    <w:lsdException w:name="Medium List 1 Accent 2" w:uiPriority="65"/>
-    <w:lsdException w:name="Medium List 2 Accent 2" w:uiPriority="66"/>
-    <w:lsdException w:name="Medium Grid 1 Accent 2" w:uiPriority="67"/>
-    <w:lsdException w:name="Medium Grid 2 Accent 2" w:uiPriority="68"/>
-    <w:lsdException w:name="Medium Grid 3 Accent 2" w:uiPriority="69"/>
-    <w:lsdException w:name="Dark List Accent 2" w:uiPriority="70"/>
-    <w:lsdException w:name="Colorful Shading Accent 2" w:uiPriority="71"/>
-    <w:lsdException w:name="Colorful List Accent 2" w:uiPriority="72"/>
-    <w:lsdException w:name="Colorful Grid Accent 2" w:uiPriority="73"/>
-    <w:lsdException w:name="Light Shading Accent 3" w:uiPriority="60"/>
-    <w:lsdException w:name="Light List Accent 3" w:uiPriority="61"/>
-    <w:lsdException w:name="Light Grid Accent 3" w:uiPriority="62"/>
-    <w:lsdException w:name="Medium Shading 1 Accent 3" w:uiPriority="63"/>
-    <w:lsdException w:name="Medium Shading 2 Accent 3" w:uiPriority="64"/>
-    <w:lsdException w:name="Medium List 1 Accent 3" w:uiPriority="65"/>
-    <w:lsdException w:name="Medium List 2 Accent 3" w:uiPriority="66"/>
-    <w:lsdException w:name="Medium Grid 1 Accent 3" w:uiPriority="67"/>
-    <w:lsdException w:name="Medium Grid 2 Accent 3" w:uiPriority="68"/>
-    <w:lsdException w:name="Medium Grid 3 Accent 3" w:uiPriority="69"/>
-    <w:lsdException w:name="Dark List Accent 3" w:uiPriority="70"/>
-    <w:lsdException w:name="Colorful Shading Accent 3" w:uiPriority="71"/>
-    <w:lsdException w:name="Colorful List Accent 3" w:uiPriority="72"/>
-    <w:lsdException w:name="Colorful Grid Accent 3" w:uiPriority="73"/>
-    <w:lsdException w:name="Light Shading Accent 4" w:uiPriority="60"/>
-    <w:lsdException w:name="Light List Accent 4" w:uiPriority="61"/>
-    <w:lsdException w:name="Light Grid Accent 4" w:uiPriority="62"/>
-    <w:lsdException w:name="Medium Shading 1 Accent 4" w:uiPriority="63"/>
-    <w:lsdException w:name="Medium Shading 2 Accent 4" w:uiPriority="64"/>
-    <w:lsdException w:name="Medium List 1 Accent 4" w:uiPriority="65"/>
-    <w:lsdException w:name="Medium List 2 Accent 4" w:uiPriority="66"/>
-    <w:lsdException w:name="Medium Grid 1 Accent 4" w:uiPriority="67"/>
-    <w:lsdException w:name="Medium Grid 2 Accent 4" w:uiPriority="68"/>
-    <w:lsdException w:name="Medium Grid 3 Accent 4" w:uiPriority="69"/>
-    <w:lsdException w:name="Dark List Accent 4" w:uiPriority="70"/>
-    <w:lsdException w:name="Colorful Shading Accent 4" w:uiPriority="71"/>
-    <w:lsdException w:name="Colorful List Accent 4" w:uiPriority="72"/>
-    <w:lsdException w:name="Colorful Grid Accent 4" w:uiPriority="73"/>
-    <w:lsdException w:name="Light Shading Accent 5" w:uiPriority="60"/>
-    <w:lsdException w:name="Light List Accent 5" w:uiPriority="61"/>
-    <w:lsdException w:name="Light Grid Accent 5" w:uiPriority="62"/>
-    <w:lsdException w:name="Medium Shading 1 Accent 5" w:uiPriority="63"/>
-    <w:lsdException w:name="Medium Shading 2 Accent 5" w:uiPriority="64"/>
-    <w:lsdException w:name="Medium List 1 Accent 5" w:uiPriority="65"/>
-    <w:lsdException w:name="Medium List 2 Accent 5" w:uiPriority="66"/>
-    <w:lsdException w:name="Medium Grid 1 Accent 5" w:uiPriority="67"/>
-    <w:lsdException w:name="Medium Grid 2 Accent 5" w:uiPriority="68"/>
-    <w:lsdException w:name="Medium Grid 3 Accent 5" w:uiPriority="69"/>
-    <w:lsdException w:name="Dark List Accent 5" w:uiPriority="70"/>
-    <w:lsdException w:name="Colorful Shading Accent 5" w:uiPriority="71"/>
-    <w:lsdException w:name="Colorful List Accent 5" w:uiPriority="72"/>
-    <w:lsdException w:name="Colorful Grid Accent 5" w:uiPriority="73"/>
-    <w:lsdException w:name="Light Shading Accent 6" w:uiPriority="60"/>
-    <w:lsdException w:name="Light List Accent 6" w:uiPriority="61"/>
-    <w:lsdException w:name="Light Grid Accent 6" w:uiPriority="62"/>
-    <w:lsdException w:name="Medium Shading 1 Accent 6" w:uiPriority="63"/>
-    <w:lsdException w:name="Medium Shading 2 Accent 6" w:uiPriority="64"/>
-    <w:lsdException w:name="Medium List 1 Accent 6" w:uiPriority="65"/>
-    <w:lsdException w:name="Medium List 2 Accent 6" w:uiPriority="66"/>
-    <w:lsdException w:name="Medium Grid 1 Accent 6" w:uiPriority="67"/>
-    <w:lsdException w:name="Medium Grid 2 Accent 6" w:uiPriority="68"/>
-    <w:lsdException w:name="Medium Grid 3 Accent 6" w:uiPriority="69"/>
-    <w:lsdException w:name="Dark List Accent 6" w:uiPriority="70"/>
-    <w:lsdException w:name="Colorful Shading Accent 6" w:uiPriority="71"/>
-    <w:lsdException w:name="Colorful List Accent 6" w:uiPriority="72"/>
-    <w:lsdException w:name="Colorful Grid Accent 6" w:uiPriority="73"/>
-    <w:lsdException w:name="Subtle Emphasis" w:uiPriority="19" w:qFormat="1"/>
-    <w:lsdException w:name="Intense Emphasis" w:uiPriority="21" w:qFormat="1"/>
-    <w:lsdException w:name="Subtle Reference" w:uiPriority="31" w:qFormat="1"/>
-    <w:lsdException w:name="Intense Reference" w:uiPriority="32" w:qFormat="1"/>
-    <w:lsdException w:name="Book Title" w:uiPriority="33" w:qFormat="1"/>
-    <w:lsdException w:name="Bibliography" w:semiHidden="1" w:uiPriority="37" w:unhideWhenUsed="1"/>
-    <w:lsdException w:name="TOC Heading" w:semiHidden="1" w:uiPriority="39" w:unhideWhenUsed="1" w:qFormat="1"/>
-    <w:lsdException w:name="Plain Table 1" w:uiPriority="41"/>
-    <w:lsdException w:name="Plain Table 2" w:uiPriority="42"/>
-    <w:lsdException w:name="Plain Table 3" w:uiPriority="43"/>
-    <w:lsdException w:name="Plain Table 4" w:uiPriority="44"/>
-    <w:lsdException w:name="Plain Table 5" w:uiPriority="45"/>
-    <w:lsdException w:name="Grid Table Light" w:uiPriority="40"/>
-    <w:lsdException w:name="Grid Table 1 Light" w:uiPriority="46"/>
-    <w:lsdException w:name="Grid Table 2" w:uiPriority="47"/>
-    <w:lsdException w:name="Grid Table 3" w:uiPriority="48"/>
-    <w:lsdException w:name="Grid Table 4" w:uiPriority="49"/>
-    <w:lsdException w:name="Grid Table 5 Dark" w:uiPriority="50"/>
-    <w:lsdException w:name="Grid Table 6 Colorful" w:uiPriority="51"/>
-    <w:lsdException w:name="Grid Table 7 Colorful" w:uiPriority="52"/>
-    <w:lsdException w:name="Grid Table 1 Light Accent 1" w:uiPriority="46"/>
-    <w:lsdException w:name="Grid Table 2 Accent 1" w:uiPriority="47"/>
-    <w:lsdException w:name="Grid Table 3 Accent 1" w:uiPriority="48"/>
-    <w:lsdException w:name="Grid Table 4 Accent 1" w:uiPriority="49"/>
-    <w:lsdException w:name="Grid Table 5 Dark Accent 1" w:uiPriority="50"/>
-    <w:lsdException w:name="Grid Table 6 Colorful Accent 1" w:uiPriority="51"/>
-    <w:lsdException w:name="Grid Table 7 Colorful Accent 1" w:uiPriority="52"/>
-    <w:lsdException w:name="Grid Table 1 Light Accent 2" w:uiPriority="46"/>
-    <w:lsdException w:name="Grid Table 2 Accent 2" w:uiPriority="47"/>
-    <w:lsdException w:name="Grid Table 3 Accent 2" w:uiPriority="48"/>
-    <w:lsdException w:name="Grid Table 4 Accent 2" w:uiPriority="49"/>
-    <w:lsdException w:name="Grid Table 5 Dark Accent 2" w:uiPriority="50"/>
-    <w:lsdException w:name="Grid Table 6 Colorful Accent 2" w:uiPriority="51"/>
-    <w:lsdException w:name="Grid Table 7 Colorful Accent 2" w:uiPriority="52"/>
-    <w:lsdException w:name="Grid Table 1 Light Accent 3" w:uiPriority="46"/>
-    <w:lsdException w:name="Grid Table 2 Accent 3" w:uiPriority="47"/>
-    <w:lsdException w:name="Grid Table 3 Accent 3" w:uiPriority="48"/>
-    <w:lsdException w:name="Grid Table 4 Accent 3" w:uiPriority="49"/>
-    <w:lsdException w:name="Grid Table 5 Dark Accent 3" w:uiPriority="50"/>
-    <w:lsdException w:name="Grid Table 6 Colorful Accent 3" w:uiPriority="51"/>
-    <w:lsdException w:name="Grid Table 7 Colorful Accent 3" w:uiPriority="52"/>
-    <w:lsdException w:name="Grid Table 1 Light Accent 4" w:uiPriority="46"/>
-    <w:lsdException w:name="Grid Table 2 Accent 4" w:uiPriority="47"/>
-    <w:lsdException w:name="Grid Table 3 Accent 4" w:uiPriority="48"/>
-    <w:lsdException w:name="Grid Table 4 Accent 4" w:uiPriority="49"/>
-    <w:lsdException w:name="Grid Table 5 Dark Accent 4" w:uiPriority="50"/>
-    <w:lsdException w:name="Grid Table 6 Colorful Accent 4" w:uiPriority="51"/>
-    <w:lsdException w:name="Grid Table 7 Colorful Accent 4" w:uiPriority="52"/>
-    <w:lsdException w:name="Grid Table 1 Light Accent 5" w:uiPriority="46"/>
-    <w:lsdException w:name="Grid Table 2 Accent 5" w:uiPriority="47"/>
-    <w:lsdException w:name="Grid Table 3 Accent 5" w:uiPriority="48"/>
-    <w:lsdException w:name="Grid Table 4 Accent 5" w:uiPriority="49"/>
-    <w:lsdException w:name="Grid Table 5 Dark Accent 5" w:uiPriority="50"/>
-    <w:lsdException w:name="Grid Table 6 Colorful Accent 5" w:uiPriority="51"/>
-    <w:lsdException w:name="Grid Table 7 Colorful Accent 5" w:uiPriority="52"/>
-    <w:lsdException w:name="Grid Table 1 Light Accent 6" w:uiPriority="46"/>
-    <w:lsdException w:name="Grid Table 2 Accent 6" w:uiPriority="47"/>
-    <w:lsdException w:name="Grid Table 3 Accent 6" w:uiPriority="48"/>
-    <w:lsdException w:name="Grid Table 4 Accent 6" w:uiPriority="49"/>
-    <w:lsdException w:name="Grid Table 5 Dark Accent 6" w:uiPriority="50"/>
-    <w:lsdException w:name="Grid Table 6 Colorful Accent 6" w:uiPriority="51"/>
-    <w:lsdException w:name="Grid Table 7 Colorful Accent 6" w:uiPriority="52"/>
-    <w:lsdException w:name="List Table 1 Light" w:uiPriority="46"/>
-    <w:lsdException w:name="List Table 2" w:uiPriority="47"/>
-    <w:lsdException w:name="List Table 3" w:uiPriority="48"/>
-    <w:lsdException w:name="List Table 4" w:uiPriority="49"/>
-    <w:lsdException w:name="List Table 5 Dark" w:uiPriority="50"/>
-    <w:lsdException w:name="List Table 6 Colorful" w:uiPriority="51"/>
-    <w:lsdException w:name="List Table 7 Colorful" w:uiPriority="52"/>
-    <w:lsdException w:name="List Table 1 Light Accent 1" w:uiPriority="46"/>
-    <w:lsdException w:name="List Table 2 Accent 1" w:uiPriority="47"/>
-    <w:lsdException w:name="List Table 3 Accent 1" w:uiPriority="48"/>
-    <w:lsdException w:name="List Table 4 Accent 1" w:uiPriority="49"/>
-    <w:lsdException w:name="List Table 5 Dark Accent 1" w:uiPriority="50"/>
-    <w:lsdException w:name="List Table 6 Colorful Accent 1" w:uiPriority="51"/>
-    <w:lsdException w:name="List Table 7 Colorful Accent 1" w:uiPriority="52"/>
-    <w:lsdException w:name="List Table 1 Light Accent 2" w:uiPriority="46"/>
-    <w:lsdException w:name="List Table 2 Accent 2" w:uiPriority="47"/>
-    <w:lsdException w:name="List Table 3 Accent 2" w:uiPriority="48"/>
-    <w:lsdException w:name="List Table 4 Accent 2" w:uiPriority="49"/>
-    <w:lsdException w:name="List Table 5 Dark Accent 2" w:uiPriority="50"/>
-    <w:lsdException w:name="List Table 6 Colorful Accent 2" w:uiPriority="51"/>
-    <w:lsdException w:name="List Table 7 Colorful Accent 2" w:uiPriority="52"/>
-    <w:lsdException w:name="List Table 1 Light Accent 3" w:uiPriority="46"/>
-    <w:lsdException w:name="List Table 2 Accent 3" w:uiPriority="47"/>
-    <w:lsdException w:name="List Table 3 Accent 3" w:uiPriority="48"/>
-    <w:lsdException w:name="List Table 4 Accent 3" w:uiPriority="49"/>
-    <w:lsdException w:name="List Table 5 Dark Accent 3" w:uiPriority="50"/>
-    <w:lsdException w:name="List Table 6 Colorful Accent 3" w:uiPriority="51"/>
-    <w:lsdException w:name="List Table 7 Colorful Accent 3" w:uiPriority="52"/>
-    <w:lsdException w:name="List Table 1 Light Accent 4" w:uiPriority="46"/>
-    <w:lsdException w:name="List Table 2 Accent 4" w:uiPriority="47"/>
-    <w:lsdException w:name="List Table 3 Accent 4" w:uiPriority="48"/>
-    <w:lsdException w:name="List Table 4 Accent 4" w:uiPriority="49"/>
-    <w:lsdException w:name="List Table 5 Dark Accent 4" w:uiPriority="50"/>
-    <w:lsdException w:name="List Table 6 Colorful Accent 4" w:uiPriority="51"/>
-    <w:lsdException w:name="List Table 7 Colorful Accent 4" w:uiPriority="52"/>
-    <w:lsdException w:name="List Table 1 Light Accent 5" w:uiPriority="46"/>
-    <w:lsdException w:name="List Table 2 Accent 5" w:uiPriority="47"/>
-    <w:lsdException w:name="List Table 3 Accent 5" w:uiPriority="48"/>
-    <w:lsdException w:name="List Table 4 Accent 5" w:uiPriority="49"/>
-    <w:lsdException w:name="List Table 5 Dark Accent 5" w:uiPriority="50"/>
-    <w:lsdException w:name="List Table 6 Colorful Accent 5" w:uiPriority="51"/>
-    <w:lsdException w:name="List Table 7 Colorful Accent 5" w:uiPriority="52"/>
-    <w:lsdException w:name="List Table 1 Light Accent 6" w:uiPriority="46"/>
-    <w:lsdException w:name="List Table 2 Accent 6" w:uiPriority="47"/>
-    <w:lsdException w:name="List Table 3 Accent 6" w:uiPriority="48"/>
-    <w:lsdException w:name="List Table 4 Accent 6" w:uiPriority="49"/>
-    <w:lsdException w:name="List Table 5 Dark Accent 6" w:uiPriority="50"/>
-    <w:lsdException w:name="List Table 6 Colorful Accent 6" w:uiPriority="51"/>
-    <w:lsdException w:name="List Table 7 Colorful Accent 6" w:uiPriority="52"/>
-    <w:lsdException w:name="Mention" w:semiHidden="1" w:unhideWhenUsed="1"/>
-    <w:lsdException w:name="Smart Hyperlink" w:semiHidden="1" w:unhideWhenUsed="1"/>
+  <w:latentStyles w:defLockedState="0" w:defUIPriority="99" w:defSemiHidden="1" w:defUnhideWhenUsed="1" w:defQFormat="0" w:count="267">
+    <w:lsdException w:name="Normal" w:semiHidden="0" w:uiPriority="0" w:unhideWhenUsed="0" w:qFormat="1"/>
+    <w:lsdException w:name="heading 1" w:semiHidden="0" w:uiPriority="9" w:unhideWhenUsed="0" w:qFormat="1"/>
+    <w:lsdException w:name="heading 2" w:uiPriority="9" w:qFormat="1"/>
+    <w:lsdException w:name="heading 3" w:uiPriority="9" w:qFormat="1"/>
+    <w:lsdException w:name="heading 4" w:uiPriority="9" w:qFormat="1"/>
+    <w:lsdException w:name="heading 5" w:uiPriority="9" w:qFormat="1"/>
+    <w:lsdException w:name="heading 6" w:uiPriority="9" w:qFormat="1"/>
+    <w:lsdException w:name="heading 7" w:uiPriority="9" w:qFormat="1"/>
+    <w:lsdException w:name="heading 8" w:uiPriority="9" w:qFormat="1"/>
+    <w:lsdException w:name="heading 9" w:uiPriority="9" w:qFormat="1"/>
+    <w:lsdException w:name="toc 1" w:uiPriority="39"/>
+    <w:lsdException w:name="toc 2" w:uiPriority="39"/>
+    <w:lsdException w:name="toc 3" w:uiPriority="39"/>
+    <w:lsdException w:name="toc 4" w:uiPriority="39"/>
+    <w:lsdException w:name="toc 5" w:uiPriority="39"/>
+    <w:lsdException w:name="toc 6" w:uiPriority="39"/>
+    <w:lsdException w:name="toc 7" w:uiPriority="39"/>
+    <w:lsdException w:name="toc 8" w:uiPriority="39"/>
+    <w:lsdException w:name="toc 9" w:uiPriority="39"/>
+    <w:lsdException w:name="caption" w:uiPriority="35" w:qFormat="1"/>
+    <w:lsdException w:name="Title" w:semiHidden="0" w:uiPriority="10" w:unhideWhenUsed="0" w:qFormat="1"/>
+    <w:lsdException w:name="Default Paragraph Font" w:uiPriority="1"/>
+    <w:lsdException w:name="Subtitle" w:semiHidden="0" w:uiPriority="11" w:unhideWhenUsed="0" w:qFormat="1"/>
+    <w:lsdException w:name="Strong" w:semiHidden="0" w:uiPriority="22" w:unhideWhenUsed="0" w:qFormat="1"/>
+    <w:lsdException w:name="Emphasis" w:semiHidden="0" w:uiPriority="20" w:unhideWhenUsed="0" w:qFormat="1"/>
+    <w:lsdException w:name="Table Grid" w:semiHidden="0" w:uiPriority="39" w:unhideWhenUsed="0"/>
+    <w:lsdException w:name="Placeholder Text" w:unhideWhenUsed="0"/>
+    <w:lsdException w:name="No Spacing" w:semiHidden="0" w:uiPriority="1" w:unhideWhenUsed="0" w:qFormat="1"/>
+    <w:lsdException w:name="Light Shading" w:semiHidden="0" w:uiPriority="60" w:unhideWhenUsed="0"/>
+    <w:lsdException w:name="Light List" w:semiHidden="0" w:uiPriority="61" w:unhideWhenUsed="0"/>
+    <w:lsdException w:name="Light Grid" w:semiHidden="0" w:uiPriority="62" w:unhideWhenUsed="0"/>
+    <w:lsdException w:name="Medium Shading 1" w:semiHidden="0" w:uiPriority="63" w:unhideWhenUsed="0"/>
+    <w:lsdException w:name="Medium Shading 2" w:semiHidden="0" w:uiPriority="64" w:unhideWhenUsed="0"/>
+    <w:lsdException w:name="Medium List 1" w:semiHidden="0" w:uiPriority="65" w:unhideWhenUsed="0"/>
+    <w:lsdException w:name="Medium List 2" w:semiHidden="0" w:uiPriority="66" w:unhideWhenUsed="0"/>
+    <w:lsdException w:name="Medium Grid 1" w:semiHidden="0" w:uiPriority="67" w:unhideWhenUsed="0"/>
+    <w:lsdException w:name="Medium Grid 2" w:semiHidden="0" w:uiPriority="68" w:unhideWhenUsed="0"/>
+    <w:lsdException w:name="Medium Grid 3" w:semiHidden="0" w:uiPriority="69" w:unhideWhenUsed="0"/>
+    <w:lsdException w:name="Dark List" w:semiHidden="0" w:uiPriority="70" w:unhideWhenUsed="0"/>
+    <w:lsdException w:name="Colorful Shading" w:semiHidden="0" w:uiPriority="71" w:unhideWhenUsed="0"/>
+    <w:lsdException w:name="Colorful List" w:semiHidden="0" w:uiPriority="72" w:unhideWhenUsed="0"/>
+    <w:lsdException w:name="Colorful Grid" w:semiHidden="0" w:uiPriority="73" w:unhideWhenUsed="0"/>
+    <w:lsdException w:name="Light Shading Accent 1" w:semiHidden="0" w:uiPriority="60" w:unhideWhenUsed="0"/>
+    <w:lsdException w:name="Light List Accent 1" w:semiHidden="0" w:uiPriority="61" w:unhideWhenUsed="0"/>
+    <w:lsdException w:name="Light Grid Accent 1" w:semiHidden="0" w:uiPriority="62" w:unhideWhenUsed="0"/>
+    <w:lsdException w:name="Medium Shading 1 Accent 1" w:semiHidden="0" w:uiPriority="63" w:unhideWhenUsed="0"/>
+    <w:lsdException w:name="Medium Shading 2 Accent 1" w:semiHidden="0" w:uiPriority="64" w:unhideWhenUsed="0"/>
+    <w:lsdException w:name="Medium List 1 Accent 1" w:semiHidden="0" w:uiPriority="65" w:unhideWhenUsed="0"/>
+    <w:lsdException w:name="Revision" w:unhideWhenUsed="0"/>
+    <w:lsdException w:name="List Paragraph" w:semiHidden="0" w:uiPriority="34" w:unhideWhenUsed="0" w:qFormat="1"/>
+    <w:lsdException w:name="Quote" w:semiHidden="0" w:uiPriority="29" w:unhideWhenUsed="0" w:qFormat="1"/>
+    <w:lsdException w:name="Intense Quote" w:semiHidden="0" w:uiPriority="30" w:unhideWhenUsed="0" w:qFormat="1"/>
+    <w:lsdException w:name="Medium List 2 Accent 1" w:semiHidden="0" w:uiPriority="66" w:unhideWhenUsed="0"/>
+    <w:lsdException w:name="Medium Grid 1 Accent 1" w:semiHidden="0" w:uiPriority="67" w:unhideWhenUsed="0"/>
+    <w:lsdException w:name="Medium Grid 2 Accent 1" w:semiHidden="0" w:uiPriority="68" w:unhideWhenUsed="0"/>
+    <w:lsdException w:name="Medium Grid 3 Accent 1" w:semiHidden="0" w:uiPriority="69" w:unhideWhenUsed="0"/>
+    <w:lsdException w:name="Dark List Accent 1" w:semiHidden="0" w:uiPriority="70" w:unhideWhenUsed="0"/>
+    <w:lsdException w:name="Colorful Shading Accent 1" w:semiHidden="0" w:uiPriority="71" w:unhideWhenUsed="0"/>
+    <w:lsdException w:name="Colorful List Accent 1" w:semiHidden="0" w:uiPriority="72" w:unhideWhenUsed="0"/>
+    <w:lsdException w:name="Colorful Grid Accent 1" w:semiHidden="0" w:uiPriority="73" w:unhideWhenUsed="0"/>
+    <w:lsdException w:name="Light Shading Accent 2" w:semiHidden="0" w:uiPriority="60" w:unhideWhenUsed="0"/>
+    <w:lsdException w:name="Light List Accent 2" w:semiHidden="0" w:uiPriority="61" w:unhideWhenUsed="0"/>
+    <w:lsdException w:name="Light Grid Accent 2" w:semiHidden="0" w:uiPriority="62" w:unhideWhenUsed="0"/>
+    <w:lsdException w:name="Medium Shading 1 Accent 2" w:semiHidden="0" w:uiPriority="63" w:unhideWhenUsed="0"/>
+    <w:lsdException w:name="Medium Shading 2 Accent 2" w:semiHidden="0" w:uiPriority="64" w:unhideWhenUsed="0"/>
+    <w:lsdException w:name="Medium List 1 Accent 2" w:semiHidden="0" w:uiPriority="65" w:unhideWhenUsed="0"/>
+    <w:lsdException w:name="Medium List 2 Accent 2" w:semiHidden="0" w:uiPriority="66" w:unhideWhenUsed="0"/>
+    <w:lsdException w:name="Medium Grid 1 Accent 2" w:semiHidden="0" w:uiPriority="67" w:unhideWhenUsed="0"/>
+    <w:lsdException w:name="Medium Grid 2 Accent 2" w:semiHidden="0" w:uiPriority="68" w:unhideWhenUsed="0"/>
+    <w:lsdException w:name="Medium Grid 3 Accent 2" w:semiHidden="0" w:uiPriority="69" w:unhideWhenUsed="0"/>
+    <w:lsdException w:name="Dark List Accent 2" w:semiHidden="0" w:uiPriority="70" w:unhideWhenUsed="0"/>
+    <w:lsdException w:name="Colorful Shading Accent 2" w:semiHidden="0" w:uiPriority="71" w:unhideWhenUsed="0"/>
+    <w:lsdException w:name="Colorful List Accent 2" w:semiHidden="0" w:uiPriority="72" w:unhideWhenUsed="0"/>
+    <w:lsdException w:name="Colorful Grid Accent 2" w:semiHidden="0" w:uiPriority="73" w:unhideWhenUsed="0"/>
+    <w:lsdException w:name="Light Shading Accent 3" w:semiHidden="0" w:uiPriority="60" w:unhideWhenUsed="0"/>
+    <w:lsdException w:name="Light List Accent 3" w:semiHidden="0" w:uiPriority="61" w:unhideWhenUsed="0"/>
+    <w:lsdException w:name="Light Grid Accent 3" w:semiHidden="0" w:uiPriority="62" w:unhideWhenUsed="0"/>
+    <w:lsdException w:name="Medium Shading 1 Accent 3" w:semiHidden="0" w:uiPriority="63" w:unhideWhenUsed="0"/>
+    <w:lsdException w:name="Medium Shading 2 Accent 3" w:semiHidden="0" w:uiPriority="64" w:unhideWhenUsed="0"/>
+    <w:lsdException w:name="Medium List 1 Accent 3" w:semiHidden="0" w:uiPriority="65" w:unhideWhenUsed="0"/>
+    <w:lsdException w:name="Medium List 2 Accent 3" w:semiHidden="0" w:uiPriority="66" w:unhideWhenUsed="0"/>
+    <w:lsdException w:name="Medium Grid 1 Accent 3" w:semiHidden="0" w:uiPriority="67" w:unhideWhenUsed="0"/>
+    <w:lsdException w:name="Medium Grid 2 Accent 3" w:semiHidden="0" w:uiPriority="68" w:unhideWhenUsed="0"/>
+    <w:lsdException w:name="Medium Grid 3 Accent 3" w:semiHidden="0" w:uiPriority="69" w:unhideWhenUsed="0"/>
+    <w:lsdException w:name="Dark List Accent 3" w:semiHidden="0" w:uiPriority="70" w:unhideWhenUsed="0"/>
+    <w:lsdException w:name="Colorful Shading Accent 3" w:semiHidden="0" w:uiPriority="71" w:unhideWhenUsed="0"/>
+    <w:lsdException w:name="Colorful List Accent 3" w:semiHidden="0" w:uiPriority="72" w:unhideWhenUsed="0"/>
+    <w:lsdException w:name="Colorful Grid Accent 3" w:semiHidden="0" w:uiPriority="73" w:unhideWhenUsed="0"/>
+    <w:lsdException w:name="Light Shading Accent 4" w:semiHidden="0" w:uiPriority="60" w:unhideWhenUsed="0"/>
+    <w:lsdException w:name="Light List Accent 4" w:semiHidden="0" w:uiPriority="61" w:unhideWhenUsed="0"/>
+    <w:lsdException w:name="Light Grid Accent 4" w:semiHidden="0" w:uiPriority="62" w:unhideWhenUsed="0"/>
+    <w:lsdException w:name="Medium Shading 1 Accent 4" w:semiHidden="0" w:uiPriority="63" w:unhideWhenUsed="0"/>
+    <w:lsdException w:name="Medium Shading 2 Accent 4" w:semiHidden="0" w:uiPriority="64" w:unhideWhenUsed="0"/>
+    <w:lsdException w:name="Medium List 1 Accent 4" w:semiHidden="0" w:uiPriority="65" w:unhideWhenUsed="0"/>
+    <w:lsdException w:name="Medium List 2 Accent 4" w:semiHidden="0" w:uiPriority="66" w:unhideWhenUsed="0"/>
+    <w:lsdException w:name="Medium Grid 1 Accent 4" w:semiHidden="0" w:uiPriority="67" w:unhideWhenUsed="0"/>
+    <w:lsdException w:name="Medium Grid 2 Accent 4" w:semiHidden="0" w:uiPriority="68" w:unhideWhenUsed="0"/>
+    <w:lsdException w:name="Medium Grid 3 Accent 4" w:semiHidden="0" w:uiPriority="69" w:unhideWhenUsed="0"/>
+    <w:lsdException w:name="Dark List Accent 4" w:semiHidden="0" w:uiPriority="70" w:unhideWhenUsed="0"/>
+    <w:lsdException w:name="Colorful Shading Accent 4" w:semiHidden="0" w:uiPriority="71" w:unhideWhenUsed="0"/>
+    <w:lsdException w:name="Colorful List Accent 4" w:semiHidden="0" w:uiPriority="72" w:unhideWhenUsed="0"/>
+    <w:lsdException w:name="Colorful Grid Accent 4" w:semiHidden="0" w:uiPriority="73" w:unhideWhenUsed="0"/>
+    <w:lsdException w:name="Light Shading Accent 5" w:semiHidden="0" w:uiPriority="60" w:unhideWhenUsed="0"/>
+    <w:lsdException w:name="Light List Accent 5" w:semiHidden="0" w:uiPriority="61" w:unhideWhenUsed="0"/>
+    <w:lsdException w:name="Light Grid Accent 5" w:semiHidden="0" w:uiPriority="62" w:unhideWhenUsed="0"/>
+    <w:lsdException w:name="Medium Shading 1 Accent 5" w:semiHidden="0" w:uiPriority="63" w:unhideWhenUsed="0"/>
+    <w:lsdException w:name="Medium Shading 2 Accent 5" w:semiHidden="0" w:uiPriority="64" w:unhideWhenUsed="0"/>
+    <w:lsdException w:name="Medium List 1 Accent 5" w:semiHidden="0" w:uiPriority="65" w:unhideWhenUsed="0"/>
+    <w:lsdException w:name="Medium List 2 Accent 5" w:semiHidden="0" w:uiPriority="66" w:unhideWhenUsed="0"/>
+    <w:lsdException w:name="Medium Grid 1 Accent 5" w:semiHidden="0" w:uiPriority="67" w:unhideWhenUsed="0"/>
+    <w:lsdException w:name="Medium Grid 2 Accent 5" w:semiHidden="0" w:uiPriority="68" w:unhideWhenUsed="0"/>
+    <w:lsdException w:name="Medium Grid 3 Accent 5" w:semiHidden="0" w:uiPriority="69" w:unhideWhenUsed="0"/>
+    <w:lsdException w:name="Dark List Accent 5" w:semiHidden="0" w:uiPriority="70" w:unhideWhenUsed="0"/>
+    <w:lsdException w:name="Colorful Shading Accent 5" w:semiHidden="0" w:uiPriority="71" w:unhideWhenUsed="0"/>
+    <w:lsdException w:name="Colorful List Accent 5" w:semiHidden="0" w:uiPriority="72" w:unhideWhenUsed="0"/>
+    <w:lsdException w:name="Colorful Grid Accent 5" w:semiHidden="0" w:uiPriority="73" w:unhideWhenUsed="0"/>
+    <w:lsdException w:name="Light Shading Accent 6" w:semiHidden="0" w:uiPriority="60" w:unhideWhenUsed="0"/>
+    <w:lsdException w:name="Light List Accent 6" w:semiHidden="0" w:uiPriority="61" w:unhideWhenUsed="0"/>
+    <w:lsdException w:name="Light Grid Accent 6" w:semiHidden="0" w:uiPriority="62" w:unhideWhenUsed="0"/>
+    <w:lsdException w:name="Medium Shading 1 Accent 6" w:semiHidden="0" w:uiPriority="63" w:unhideWhenUsed="0"/>
+    <w:lsdException w:name="Medium Shading 2 Accent 6" w:semiHidden="0" w:uiPriority="64" w:unhideWhenUsed="0"/>
+    <w:lsdException w:name="Medium List 1 Accent 6" w:semiHidden="0" w:uiPriority="65" w:unhideWhenUsed="0"/>
+    <w:lsdException w:name="Medium List 2 Accent 6" w:semiHidden="0" w:uiPriority="66" w:unhideWhenUsed="0"/>
+    <w:lsdException w:name="Medium Grid 1 Accent 6" w:semiHidden="0" w:uiPriority="67" w:unhideWhenUsed="0"/>
+    <w:lsdException w:name="Medium Grid 2 Accent 6" w:semiHidden="0" w:uiPriority="68" w:unhideWhenUsed="0"/>
+    <w:lsdException w:name="Medium Grid 3 Accent 6" w:semiHidden="0" w:uiPriority="69" w:unhideWhenUsed="0"/>
+    <w:lsdException w:name="Dark List Accent 6" w:semiHidden="0" w:uiPriority="70" w:unhideWhenUsed="0"/>
+    <w:lsdException w:name="Colorful Shading Accent 6" w:semiHidden="0" w:uiPriority="71" w:unhideWhenUsed="0"/>
+    <w:lsdException w:name="Colorful List Accent 6" w:semiHidden="0" w:uiPriority="72" w:unhideWhenUsed="0"/>
+    <w:lsdException w:name="Colorful Grid Accent 6" w:semiHidden="0" w:uiPriority="73" w:unhideWhenUsed="0"/>
+    <w:lsdException w:name="Subtle Emphasis" w:semiHidden="0" w:uiPriority="19" w:unhideWhenUsed="0" w:qFormat="1"/>
+    <w:lsdException w:name="Intense Emphasis" w:semiHidden="0" w:uiPriority="21" w:unhideWhenUsed="0" w:qFormat="1"/>
+    <w:lsdException w:name="Subtle Reference" w:semiHidden="0" w:uiPriority="31" w:unhideWhenUsed="0" w:qFormat="1"/>
+    <w:lsdException w:name="Intense Reference" w:semiHidden="0" w:uiPriority="32" w:unhideWhenUsed="0" w:qFormat="1"/>
+    <w:lsdException w:name="Book Title" w:semiHidden="0" w:uiPriority="33" w:unhideWhenUsed="0" w:qFormat="1"/>
+    <w:lsdException w:name="Bibliography" w:uiPriority="37"/>
+    <w:lsdException w:name="TOC Heading" w:uiPriority="39" w:qFormat="1"/>
   </w:latentStyles>
   <w:style w:type="paragraph" w:default="1" w:styleId="Normal">
     <w:name w:val="Normal"/>
     <w:qFormat/>
-    <w:rsid w:val="009B3843"/>
+    <w:rsid w:val="005E4C87"/>
     <w:rPr>
       <w:rFonts w:ascii="Times New Roman" w:hAnsi="Times New Roman" w:cs="Times New Roman"/>
     </w:rPr>
@@ -4667,6 +5199,7 @@
     <w:uiPriority w:val="99"/>
     <w:semiHidden/>
     <w:unhideWhenUsed/>
+    <w:qFormat/>
     <w:tblPr>
       <w:tblInd w:w="0" w:type="dxa"/>
       <w:tblCellMar>
@@ -4926,6 +5459,33 @@
       <w:szCs w:val="21"/>
     </w:rPr>
   </w:style>
+  <w:style w:type="paragraph" w:styleId="BalloonText">
+    <w:name w:val="Balloon Text"/>
+    <w:basedOn w:val="Normal"/>
+    <w:link w:val="BalloonTextChar"/>
+    <w:uiPriority w:val="99"/>
+    <w:semiHidden/>
+    <w:unhideWhenUsed/>
+    <w:rsid w:val="00172D52"/>
+    <w:rPr>
+      <w:rFonts w:ascii="Tahoma" w:hAnsi="Tahoma" w:cs="Tahoma"/>
+      <w:sz w:val="16"/>
+      <w:szCs w:val="16"/>
+    </w:rPr>
+  </w:style>
+  <w:style w:type="character" w:customStyle="1" w:styleId="BalloonTextChar">
+    <w:name w:val="Balloon Text Char"/>
+    <w:basedOn w:val="DefaultParagraphFont"/>
+    <w:link w:val="BalloonText"/>
+    <w:uiPriority w:val="99"/>
+    <w:semiHidden/>
+    <w:rsid w:val="00172D52"/>
+    <w:rPr>
+      <w:rFonts w:ascii="Tahoma" w:hAnsi="Tahoma" w:cs="Tahoma"/>
+      <w:sz w:val="16"/>
+      <w:szCs w:val="16"/>
+    </w:rPr>
+  </w:style>
 </w:styles>
 </file>
 
@@ -4972,7 +5532,7 @@
     </a:clrScheme>
     <a:fontScheme name="Office">
       <a:majorFont>
-        <a:latin typeface="Calibri Light" panose="020F0302020204030204"/>
+        <a:latin typeface="Calibri Light"/>
         <a:ea typeface=""/>
         <a:cs typeface=""/>
         <a:font script="Jpan" typeface="Yu Gothic Light"/>
@@ -5007,7 +5567,7 @@
         <a:font script="Geor" typeface="Sylfaen"/>
       </a:majorFont>
       <a:minorFont>
-        <a:latin typeface="Calibri" panose="020F0502020204030204"/>
+        <a:latin typeface="Calibri"/>
         <a:ea typeface=""/>
         <a:cs typeface=""/>
         <a:font script="Jpan" typeface="Yu Mincho"/>
@@ -5184,7 +5744,7 @@
   <a:extraClrSchemeLst/>
   <a:extLst>
     <a:ext uri="{05A4C25C-085E-4340-85A3-A5531E510DB2}">
-      <thm15:themeFamily xmlns:thm15="http://schemas.microsoft.com/office/thememl/2012/main" name="Office Theme" id="{62F939B6-93AF-4DB8-9C6B-D6C7DFDC589F}" vid="{4A3C46E8-61CC-4603-A589-7422A47A8E4A}"/>
+      <thm15:themeFamily xmlns:thm15="http://schemas.microsoft.com/office/thememl/2012/main" xmlns="" name="Office Theme" id="{62F939B6-93AF-4DB8-9C6B-D6C7DFDC589F}" vid="{4A3C46E8-61CC-4603-A589-7422A47A8E4A}"/>
     </a:ext>
   </a:extLst>
 </a:theme>

</xml_diff>